<commit_message>
modelando crud generico, com explicacao dos metodos iniciais
</commit_message>
<xml_diff>
--- a/Documentacao/API Completa_Cloud-Spring.docx
+++ b/Documentacao/API Completa_Cloud-Spring.docx
@@ -374,16 +374,7 @@
           <w:sz w:val="17"/>
           <w:szCs w:val="17"/>
         </w:rPr>
-        <w:t>-</w:t>
-      </w:r>
-      <w:r>
-        <w:rPr>
-          <w:rFonts w:ascii="Consolas" w:hAnsi="Consolas"/>
-          <w:color w:val="323B49"/>
-          <w:sz w:val="17"/>
-          <w:szCs w:val="17"/>
-        </w:rPr>
-        <w:t>----&gt; Building on the Heroku-22 stack</w:t>
+        <w:t>-----&gt; Building on the Heroku-22 stack</w:t>
       </w:r>
     </w:p>
     <w:p>
@@ -751,13 +742,7 @@
         <w:t>@PutMapping(“/id”)</w:t>
       </w:r>
       <w:r>
-        <w:t xml:space="preserve"> (</w:t>
-      </w:r>
-      <w:r>
-        <w:t xml:space="preserve">Pacote </w:t>
-      </w:r>
-      <w:r>
-        <w:t>Controller[...])</w:t>
+        <w:t xml:space="preserve"> (Pacote Controller[...])</w:t>
       </w:r>
     </w:p>
     <w:p>
@@ -1024,6 +1009,7 @@
         <w:pStyle w:val="Ttulo2"/>
       </w:pPr>
       <w:r>
+        <w:lastRenderedPageBreak/>
         <w:t>Inversão De Controle (IOC) - Service Em Controller</w:t>
       </w:r>
     </w:p>
@@ -1045,10 +1031,7 @@
       </w:r>
       <w:r>
         <w:tab/>
-        <w:t xml:space="preserve">COLOCAR private final </w:t>
-      </w:r>
-      <w:r>
-        <w:t>ParkingService  parkingService</w:t>
+        <w:t>COLOCAR private final ParkingService  parkingService</w:t>
       </w:r>
     </w:p>
     <w:p>
@@ -1056,7 +1039,6 @@
         <w:pStyle w:val="Ttulo2"/>
       </w:pPr>
       <w:r>
-        <w:lastRenderedPageBreak/>
         <w:t>Deixando Codigo mais Limpo</w:t>
       </w:r>
     </w:p>
@@ -1114,10 +1096,7 @@
       </w:r>
       <w:r>
         <w:tab/>
-        <w:t>Declarar dessa forma em Service</w:t>
-      </w:r>
-      <w:r>
-        <w:t>:</w:t>
+        <w:t>Declarar dessa forma em Service:</w:t>
       </w:r>
     </w:p>
     <w:p>
@@ -1319,6 +1298,7 @@
     </w:p>
     <w:p>
       <w:r>
+        <w:lastRenderedPageBreak/>
         <w:drawing>
           <wp:inline distT="0" distB="0" distL="0" distR="0" wp14:anchorId="2F90CC54" wp14:editId="60FB8A41">
             <wp:extent cx="5400040" cy="516890"/>
@@ -1363,7 +1343,6 @@
         <w:pStyle w:val="Ttulo2"/>
       </w:pPr>
       <w:r>
-        <w:lastRenderedPageBreak/>
         <w:t xml:space="preserve">Transferindo o que declarado em (Entidade)Parking para (Data Transfer </w:t>
       </w:r>
       <w:r>
@@ -1559,25 +1538,7 @@
         <w:rPr>
           <w:color w:val="7EC3E6"/>
         </w:rPr>
-        <w:t>//responsável</w:t>
-      </w:r>
-      <w:r>
-        <w:rPr>
-          <w:color w:val="7EC3E6"/>
-        </w:rPr>
-        <w:t xml:space="preserve"> por fazer conversão em vez de converter l</w:t>
-      </w:r>
-      <w:r>
-        <w:rPr>
-          <w:color w:val="7EC3E6"/>
-        </w:rPr>
-        <w:t>á</w:t>
-      </w:r>
-      <w:r>
-        <w:rPr>
-          <w:color w:val="7EC3E6"/>
-        </w:rPr>
-        <w:t xml:space="preserve"> dentro de cada classe</w:t>
+        <w:t>//responsável por fazer conversão em vez de converter lá dentro de cada classe</w:t>
       </w:r>
     </w:p>
     <w:p/>
@@ -1659,6 +1620,7 @@
         </w:pBdr>
       </w:pPr>
       <w:r>
+        <w:lastRenderedPageBreak/>
         <w:drawing>
           <wp:inline distT="0" distB="0" distL="0" distR="0" wp14:anchorId="5586CBA4" wp14:editId="30BE7606">
             <wp:extent cx="4982848" cy="1141172"/>
@@ -1749,7 +1711,6 @@
     </w:p>
     <w:p>
       <w:r>
-        <w:lastRenderedPageBreak/>
         <w:drawing>
           <wp:inline distT="0" distB="0" distL="0" distR="0" wp14:anchorId="6C859C3F" wp14:editId="77FCC148">
             <wp:extent cx="4630521" cy="1075409"/>
@@ -1788,7 +1749,776 @@
       </w:r>
     </w:p>
     <w:p/>
+    <w:p>
+      <w:r>
+        <w:t>Dessa forma os códigos ficam bem mais empacotados, é necessário ter um conhecimento pois é uma complexidade maior de código, ter a determinação para ler documentações(uma coisa que eu nn tenho, mas vamo indo neh)</w:t>
+      </w:r>
+    </w:p>
     <w:p/>
+    <w:p>
+      <w:pPr>
+        <w:pStyle w:val="Ttulo1"/>
+      </w:pPr>
+      <w:r>
+        <w:t>Como fazer para não aparecer os campos Null / Nulos</w:t>
+      </w:r>
+    </w:p>
+    <w:p>
+      <w:r>
+        <w:drawing>
+          <wp:inline distT="0" distB="0" distL="0" distR="0" wp14:anchorId="31C80953" wp14:editId="0E78E0CD">
+            <wp:extent cx="5400040" cy="294640"/>
+            <wp:effectExtent l="0" t="0" r="0" b="0"/>
+            <wp:docPr id="14" name="Imagem 14"/>
+            <wp:cNvGraphicFramePr>
+              <a:graphicFrameLocks xmlns:a="http://schemas.openxmlformats.org/drawingml/2006/main" noChangeAspect="1"/>
+            </wp:cNvGraphicFramePr>
+            <a:graphic xmlns:a="http://schemas.openxmlformats.org/drawingml/2006/main">
+              <a:graphicData uri="http://schemas.openxmlformats.org/drawingml/2006/picture">
+                <pic:pic xmlns:pic="http://schemas.openxmlformats.org/drawingml/2006/picture">
+                  <pic:nvPicPr>
+                    <pic:cNvPr id="1" name=""/>
+                    <pic:cNvPicPr/>
+                  </pic:nvPicPr>
+                  <pic:blipFill>
+                    <a:blip r:embed="rId10"/>
+                    <a:stretch>
+                      <a:fillRect/>
+                    </a:stretch>
+                  </pic:blipFill>
+                  <pic:spPr>
+                    <a:xfrm>
+                      <a:off x="0" y="0"/>
+                      <a:ext cx="5400040" cy="294640"/>
+                    </a:xfrm>
+                    <a:prstGeom prst="rect">
+                      <a:avLst/>
+                    </a:prstGeom>
+                  </pic:spPr>
+                </pic:pic>
+              </a:graphicData>
+            </a:graphic>
+          </wp:inline>
+        </w:drawing>
+      </w:r>
+    </w:p>
+    <w:p/>
+    <w:p>
+      <w:r>
+        <w:t xml:space="preserve">No DTO </w:t>
+      </w:r>
+    </w:p>
+    <w:p>
+      <w:r>
+        <w:tab/>
+        <w:t>Colocar a Annotation @Json</w:t>
+      </w:r>
+    </w:p>
+    <w:p>
+      <w:pPr>
+        <w:pStyle w:val="Pr-formataoHTML"/>
+        <w:shd w:val="clear" w:color="auto" w:fill="131314"/>
+        <w:rPr>
+          <w:color w:val="EBEBEB"/>
+        </w:rPr>
+      </w:pPr>
+      <w:r>
+        <w:rPr>
+          <w:color w:val="A9B837"/>
+        </w:rPr>
+        <w:t>@JsonInclude</w:t>
+      </w:r>
+      <w:r>
+        <w:rPr>
+          <w:color w:val="E8BA36"/>
+        </w:rPr>
+        <w:t>(</w:t>
+      </w:r>
+      <w:r>
+        <w:rPr>
+          <w:color w:val="A9B837"/>
+        </w:rPr>
+        <w:t>JsonInclude</w:t>
+      </w:r>
+      <w:r>
+        <w:rPr>
+          <w:color w:val="EBEBEB"/>
+        </w:rPr>
+        <w:t>.</w:t>
+      </w:r>
+      <w:r>
+        <w:rPr>
+          <w:color w:val="FFFFFF"/>
+        </w:rPr>
+        <w:t>Include</w:t>
+      </w:r>
+      <w:r>
+        <w:rPr>
+          <w:color w:val="EBEBEB"/>
+        </w:rPr>
+        <w:t>.</w:t>
+      </w:r>
+      <w:r>
+        <w:rPr>
+          <w:i/>
+          <w:iCs/>
+          <w:color w:val="ED94FF"/>
+        </w:rPr>
+        <w:t>NON_NULL</w:t>
+      </w:r>
+      <w:r>
+        <w:rPr>
+          <w:color w:val="E8BA36"/>
+        </w:rPr>
+        <w:t>)</w:t>
+      </w:r>
+    </w:p>
+    <w:p>
+      <w:r>
+        <w:drawing>
+          <wp:inline distT="0" distB="0" distL="0" distR="0" wp14:anchorId="15C156BA" wp14:editId="56D45BF4">
+            <wp:extent cx="5400040" cy="443865"/>
+            <wp:effectExtent l="0" t="0" r="0" b="0"/>
+            <wp:docPr id="15" name="Imagem 15"/>
+            <wp:cNvGraphicFramePr>
+              <a:graphicFrameLocks xmlns:a="http://schemas.openxmlformats.org/drawingml/2006/main" noChangeAspect="1"/>
+            </wp:cNvGraphicFramePr>
+            <a:graphic xmlns:a="http://schemas.openxmlformats.org/drawingml/2006/main">
+              <a:graphicData uri="http://schemas.openxmlformats.org/drawingml/2006/picture">
+                <pic:pic xmlns:pic="http://schemas.openxmlformats.org/drawingml/2006/picture">
+                  <pic:nvPicPr>
+                    <pic:cNvPr id="1" name=""/>
+                    <pic:cNvPicPr/>
+                  </pic:nvPicPr>
+                  <pic:blipFill>
+                    <a:blip r:embed="rId17"/>
+                    <a:stretch>
+                      <a:fillRect/>
+                    </a:stretch>
+                  </pic:blipFill>
+                  <pic:spPr>
+                    <a:xfrm>
+                      <a:off x="0" y="0"/>
+                      <a:ext cx="5400040" cy="443865"/>
+                    </a:xfrm>
+                    <a:prstGeom prst="rect">
+                      <a:avLst/>
+                    </a:prstGeom>
+                  </pic:spPr>
+                </pic:pic>
+              </a:graphicData>
+            </a:graphic>
+          </wp:inline>
+        </w:drawing>
+      </w:r>
+    </w:p>
+    <w:p>
+      <w:r>
+        <w:t xml:space="preserve">Dessa forma ficando bem mais apresentável, em os campos </w:t>
+      </w:r>
+      <w:proofErr w:type="spellStart"/>
+      <w:r>
+        <w:t>null</w:t>
+      </w:r>
+      <w:proofErr w:type="spellEnd"/>
+    </w:p>
+    <w:p/>
+    <w:p>
+      <w:pPr>
+        <w:pStyle w:val="Ttulo1"/>
+      </w:pPr>
+      <w:r>
+        <w:t xml:space="preserve">Implementando </w:t>
+      </w:r>
+      <w:proofErr w:type="spellStart"/>
+      <w:r>
+        <w:t>Get</w:t>
+      </w:r>
+      <w:proofErr w:type="spellEnd"/>
+      <w:r>
+        <w:t xml:space="preserve"> </w:t>
+      </w:r>
+      <w:proofErr w:type="spellStart"/>
+      <w:r>
+        <w:t>By</w:t>
+      </w:r>
+      <w:proofErr w:type="spellEnd"/>
+      <w:r>
+        <w:t xml:space="preserve"> Id através do </w:t>
+      </w:r>
+      <w:proofErr w:type="spellStart"/>
+      <w:r>
+        <w:t>ModelMapper</w:t>
+      </w:r>
+      <w:proofErr w:type="spellEnd"/>
+    </w:p>
+    <w:p>
+      <w:r>
+        <w:t xml:space="preserve">Quando implementado buscando por ID, ele não retorna mais uma lista, então o método no </w:t>
+      </w:r>
+      <w:proofErr w:type="spellStart"/>
+      <w:r>
+        <w:t>ModelMapper</w:t>
+      </w:r>
+      <w:proofErr w:type="spellEnd"/>
+      <w:r>
+        <w:t xml:space="preserve"> é o mesmo, no entanto o modo de busca é diferente</w:t>
+      </w:r>
+    </w:p>
+    <w:p>
+      <w:pPr>
+        <w:pStyle w:val="Ttulo2"/>
+      </w:pPr>
+      <w:r>
+        <w:lastRenderedPageBreak/>
+        <w:t>E</w:t>
+      </w:r>
+      <w:r>
+        <w:t>m controller</w:t>
+      </w:r>
+    </w:p>
+    <w:p>
+      <w:r>
+        <w:t>A</w:t>
+      </w:r>
+      <w:r>
+        <w:t>s chamadas quase as mesmas:</w:t>
+      </w:r>
+      <w:r>
+        <w:drawing>
+          <wp:inline distT="0" distB="0" distL="0" distR="0" wp14:anchorId="58017E89" wp14:editId="012899D0">
+            <wp:extent cx="3972153" cy="739874"/>
+            <wp:effectExtent l="0" t="0" r="0" b="0"/>
+            <wp:docPr id="16" name="Imagem 16" descr="Texto&#10;&#10;Descrição gerada automaticamente"/>
+            <wp:cNvGraphicFramePr>
+              <a:graphicFrameLocks xmlns:a="http://schemas.openxmlformats.org/drawingml/2006/main" noChangeAspect="1"/>
+            </wp:cNvGraphicFramePr>
+            <a:graphic xmlns:a="http://schemas.openxmlformats.org/drawingml/2006/main">
+              <a:graphicData uri="http://schemas.openxmlformats.org/drawingml/2006/picture">
+                <pic:pic xmlns:pic="http://schemas.openxmlformats.org/drawingml/2006/picture">
+                  <pic:nvPicPr>
+                    <pic:cNvPr id="16" name="Imagem 16" descr="Texto&#10;&#10;Descrição gerada automaticamente"/>
+                    <pic:cNvPicPr/>
+                  </pic:nvPicPr>
+                  <pic:blipFill>
+                    <a:blip r:embed="rId18"/>
+                    <a:stretch>
+                      <a:fillRect/>
+                    </a:stretch>
+                  </pic:blipFill>
+                  <pic:spPr>
+                    <a:xfrm>
+                      <a:off x="0" y="0"/>
+                      <a:ext cx="3991989" cy="743569"/>
+                    </a:xfrm>
+                    <a:prstGeom prst="rect">
+                      <a:avLst/>
+                    </a:prstGeom>
+                  </pic:spPr>
+                </pic:pic>
+              </a:graphicData>
+            </a:graphic>
+          </wp:inline>
+        </w:drawing>
+      </w:r>
+    </w:p>
+    <w:p>
+      <w:pPr>
+        <w:pStyle w:val="Ttulo2"/>
+      </w:pPr>
+      <w:r>
+        <w:t xml:space="preserve">Em </w:t>
+      </w:r>
+      <w:r>
+        <w:t>S</w:t>
+      </w:r>
+      <w:r>
+        <w:t>ervice</w:t>
+      </w:r>
+    </w:p>
+    <w:p>
+      <w:pPr>
+        <w:pStyle w:val="Pr-formataoHTML"/>
+        <w:shd w:val="clear" w:color="auto" w:fill="131314"/>
+        <w:rPr>
+          <w:color w:val="EBEBEB"/>
+        </w:rPr>
+      </w:pPr>
+      <w:r>
+        <w:rPr>
+          <w:color w:val="ED864A"/>
+        </w:rPr>
+        <w:t xml:space="preserve">public </w:t>
+      </w:r>
+      <w:r>
+        <w:rPr>
+          <w:color w:val="FFFFFF"/>
+        </w:rPr>
+        <w:t xml:space="preserve">Parking </w:t>
+      </w:r>
+      <w:proofErr w:type="spellStart"/>
+      <w:r>
+        <w:rPr>
+          <w:color w:val="FFCF40"/>
+        </w:rPr>
+        <w:t>findById</w:t>
+      </w:r>
+      <w:proofErr w:type="spellEnd"/>
+      <w:r>
+        <w:rPr>
+          <w:color w:val="E8BA36"/>
+        </w:rPr>
+        <w:t>(</w:t>
+      </w:r>
+      <w:r>
+        <w:rPr>
+          <w:color w:val="FFFFFF"/>
+        </w:rPr>
+        <w:t>String id</w:t>
+      </w:r>
+      <w:r>
+        <w:rPr>
+          <w:color w:val="E8BA36"/>
+        </w:rPr>
+        <w:t xml:space="preserve">) </w:t>
+      </w:r>
+      <w:r>
+        <w:rPr>
+          <w:color w:val="54A857"/>
+        </w:rPr>
+        <w:t>{</w:t>
+      </w:r>
+      <w:r>
+        <w:rPr>
+          <w:color w:val="54A857"/>
+        </w:rPr>
+        <w:br/>
+        <w:t xml:space="preserve">    </w:t>
+      </w:r>
+      <w:r>
+        <w:rPr>
+          <w:color w:val="ED864A"/>
+        </w:rPr>
+        <w:t xml:space="preserve">return </w:t>
+      </w:r>
+      <w:r>
+        <w:rPr>
+          <w:i/>
+          <w:iCs/>
+          <w:color w:val="ED94FF"/>
+        </w:rPr>
+        <w:t>parkingMap</w:t>
+      </w:r>
+      <w:r>
+        <w:rPr>
+          <w:color w:val="EBEBEB"/>
+        </w:rPr>
+        <w:t>.get</w:t>
+      </w:r>
+      <w:r>
+        <w:rPr>
+          <w:color w:val="E8BA36"/>
+        </w:rPr>
+        <w:t>(</w:t>
+      </w:r>
+      <w:r>
+        <w:rPr>
+          <w:color w:val="FFFFFF"/>
+        </w:rPr>
+        <w:t>id</w:t>
+      </w:r>
+      <w:r>
+        <w:rPr>
+          <w:color w:val="E8BA36"/>
+        </w:rPr>
+        <w:t>)</w:t>
+      </w:r>
+      <w:r>
+        <w:rPr>
+          <w:b/>
+          <w:bCs/>
+          <w:color w:val="ED864A"/>
+        </w:rPr>
+        <w:t>;</w:t>
+      </w:r>
+      <w:r>
+        <w:rPr>
+          <w:b/>
+          <w:bCs/>
+          <w:color w:val="ED864A"/>
+        </w:rPr>
+        <w:br/>
+      </w:r>
+      <w:r>
+        <w:rPr>
+          <w:color w:val="54A857"/>
+        </w:rPr>
+        <w:t>}</w:t>
+      </w:r>
+    </w:p>
+    <w:p/>
+    <w:p>
+      <w:r>
+        <w:t xml:space="preserve">Busca por ID </w:t>
+      </w:r>
+      <w:hyperlink r:id="rId19" w:history="1">
+        <w:r>
+          <w:rPr>
+            <w:rStyle w:val="Hyperlink"/>
+          </w:rPr>
+          <w:t xml:space="preserve">localhost:8080/parking/cd549965 </w:t>
+        </w:r>
+        <w:proofErr w:type="spellStart"/>
+        <w:r>
+          <w:rPr>
+            <w:rStyle w:val="Hyperlink"/>
+          </w:rPr>
+          <w:t>abbd</w:t>
+        </w:r>
+        <w:proofErr w:type="spellEnd"/>
+        <w:r>
+          <w:rPr>
+            <w:rStyle w:val="Hyperlink"/>
+          </w:rPr>
+          <w:t xml:space="preserve"> 49ff b68a 6a468b313aad</w:t>
+        </w:r>
+      </w:hyperlink>
+      <w:r>
+        <w:drawing>
+          <wp:inline distT="0" distB="0" distL="0" distR="0" wp14:anchorId="7A1D80CC" wp14:editId="42FF0AB4">
+            <wp:extent cx="3642969" cy="442091"/>
+            <wp:effectExtent l="0" t="0" r="0" b="0"/>
+            <wp:docPr id="6" name="Imagem 6"/>
+            <wp:cNvGraphicFramePr>
+              <a:graphicFrameLocks xmlns:a="http://schemas.openxmlformats.org/drawingml/2006/main" noChangeAspect="1"/>
+            </wp:cNvGraphicFramePr>
+            <a:graphic xmlns:a="http://schemas.openxmlformats.org/drawingml/2006/main">
+              <a:graphicData uri="http://schemas.openxmlformats.org/drawingml/2006/picture">
+                <pic:pic xmlns:pic="http://schemas.openxmlformats.org/drawingml/2006/picture">
+                  <pic:nvPicPr>
+                    <pic:cNvPr id="1" name=""/>
+                    <pic:cNvPicPr/>
+                  </pic:nvPicPr>
+                  <pic:blipFill>
+                    <a:blip r:embed="rId20"/>
+                    <a:stretch>
+                      <a:fillRect/>
+                    </a:stretch>
+                  </pic:blipFill>
+                  <pic:spPr>
+                    <a:xfrm>
+                      <a:off x="0" y="0"/>
+                      <a:ext cx="3678355" cy="446385"/>
+                    </a:xfrm>
+                    <a:prstGeom prst="rect">
+                      <a:avLst/>
+                    </a:prstGeom>
+                  </pic:spPr>
+                </pic:pic>
+              </a:graphicData>
+            </a:graphic>
+          </wp:inline>
+        </w:drawing>
+      </w:r>
+    </w:p>
+    <w:p/>
+    <w:p>
+      <w:pPr>
+        <w:pStyle w:val="Ttulo1"/>
+      </w:pPr>
+      <w:r>
+        <w:t>Modelando Post</w:t>
+      </w:r>
+    </w:p>
+    <w:p>
+      <w:r>
+        <w:t>Responde ao DTO</w:t>
+      </w:r>
+    </w:p>
+    <w:p>
+      <w:r>
+        <w:t xml:space="preserve">Por receber informações, não tem mais o </w:t>
+      </w:r>
+      <w:proofErr w:type="spellStart"/>
+      <w:r>
+        <w:t>PathVariable</w:t>
+      </w:r>
+      <w:proofErr w:type="spellEnd"/>
+      <w:r>
+        <w:t>, e sim um ParkingDTO, pois recebe um corpo de informações</w:t>
+      </w:r>
+    </w:p>
+    <w:p>
+      <w:r>
+        <w:t xml:space="preserve">Para receber essas informações em DTO e passar para a Entidade, declarar assim no </w:t>
+      </w:r>
+      <w:proofErr w:type="spellStart"/>
+      <w:r>
+        <w:t>Mapper</w:t>
+      </w:r>
+      <w:proofErr w:type="spellEnd"/>
+      <w:r>
+        <w:t>:</w:t>
+      </w:r>
+    </w:p>
+    <w:p>
+      <w:pPr>
+        <w:pStyle w:val="Pr-formataoHTML"/>
+        <w:shd w:val="clear" w:color="auto" w:fill="131314"/>
+        <w:rPr>
+          <w:color w:val="EBEBEB"/>
+        </w:rPr>
+      </w:pPr>
+      <w:r>
+        <w:rPr>
+          <w:color w:val="ED864A"/>
+        </w:rPr>
+        <w:t xml:space="preserve">public </w:t>
+      </w:r>
+      <w:r>
+        <w:rPr>
+          <w:color w:val="FFFFFF"/>
+        </w:rPr>
+        <w:t xml:space="preserve">Parking </w:t>
+      </w:r>
+      <w:r>
+        <w:rPr>
+          <w:color w:val="FFCF40"/>
+        </w:rPr>
+        <w:t>convertForParking</w:t>
+      </w:r>
+      <w:r>
+        <w:rPr>
+          <w:color w:val="E8BA36"/>
+        </w:rPr>
+        <w:t>(</w:t>
+      </w:r>
+      <w:r>
+        <w:rPr>
+          <w:color w:val="FFFFFF"/>
+        </w:rPr>
+        <w:t>ParkingDTO parkingDTO</w:t>
+      </w:r>
+      <w:r>
+        <w:rPr>
+          <w:color w:val="E8BA36"/>
+        </w:rPr>
+        <w:t xml:space="preserve">) </w:t>
+      </w:r>
+      <w:r>
+        <w:rPr>
+          <w:color w:val="54A857"/>
+        </w:rPr>
+        <w:t>{</w:t>
+      </w:r>
+      <w:r>
+        <w:rPr>
+          <w:color w:val="54A857"/>
+        </w:rPr>
+        <w:br/>
+        <w:t xml:space="preserve">    </w:t>
+      </w:r>
+      <w:r>
+        <w:rPr>
+          <w:color w:val="ED864A"/>
+        </w:rPr>
+        <w:t xml:space="preserve">return </w:t>
+      </w:r>
+      <w:r>
+        <w:rPr>
+          <w:i/>
+          <w:iCs/>
+          <w:color w:val="ED94FF"/>
+        </w:rPr>
+        <w:t>MODEL_MAPPER</w:t>
+      </w:r>
+      <w:r>
+        <w:rPr>
+          <w:color w:val="EBEBEB"/>
+        </w:rPr>
+        <w:t>.map</w:t>
+      </w:r>
+      <w:r>
+        <w:rPr>
+          <w:color w:val="E8BA36"/>
+        </w:rPr>
+        <w:t>(</w:t>
+      </w:r>
+      <w:r>
+        <w:rPr>
+          <w:color w:val="FFFFFF"/>
+        </w:rPr>
+        <w:t>parkingDTO</w:t>
+      </w:r>
+      <w:r>
+        <w:rPr>
+          <w:b/>
+          <w:bCs/>
+          <w:color w:val="ED864A"/>
+        </w:rPr>
+        <w:t xml:space="preserve">, </w:t>
+      </w:r>
+      <w:r>
+        <w:rPr>
+          <w:color w:val="FFFFFF"/>
+        </w:rPr>
+        <w:t>Parking</w:t>
+      </w:r>
+      <w:r>
+        <w:rPr>
+          <w:color w:val="EBEBEB"/>
+        </w:rPr>
+        <w:t>.</w:t>
+      </w:r>
+      <w:r>
+        <w:rPr>
+          <w:color w:val="ED864A"/>
+        </w:rPr>
+        <w:t>class</w:t>
+      </w:r>
+      <w:r>
+        <w:rPr>
+          <w:color w:val="E8BA36"/>
+        </w:rPr>
+        <w:t>)</w:t>
+      </w:r>
+      <w:r>
+        <w:rPr>
+          <w:b/>
+          <w:bCs/>
+          <w:color w:val="ED864A"/>
+        </w:rPr>
+        <w:t>;</w:t>
+      </w:r>
+      <w:r>
+        <w:rPr>
+          <w:b/>
+          <w:bCs/>
+          <w:color w:val="ED864A"/>
+        </w:rPr>
+        <w:br/>
+      </w:r>
+      <w:r>
+        <w:rPr>
+          <w:color w:val="54A857"/>
+        </w:rPr>
+        <w:t>}</w:t>
+      </w:r>
+    </w:p>
+    <w:p/>
+    <w:p>
+      <w:pPr>
+        <w:pStyle w:val="Ttulo2"/>
+      </w:pPr>
+      <w:r>
+        <w:t>No Service</w:t>
+      </w:r>
+    </w:p>
+    <w:p>
+      <w:r>
+        <w:drawing>
+          <wp:inline distT="0" distB="0" distL="0" distR="0" wp14:anchorId="391E829B" wp14:editId="18E99A52">
+            <wp:extent cx="5400040" cy="1199515"/>
+            <wp:effectExtent l="0" t="0" r="0" b="0"/>
+            <wp:docPr id="18" name="Imagem 18" descr="Texto&#10;&#10;Descrição gerada automaticamente"/>
+            <wp:cNvGraphicFramePr>
+              <a:graphicFrameLocks xmlns:a="http://schemas.openxmlformats.org/drawingml/2006/main" noChangeAspect="1"/>
+            </wp:cNvGraphicFramePr>
+            <a:graphic xmlns:a="http://schemas.openxmlformats.org/drawingml/2006/main">
+              <a:graphicData uri="http://schemas.openxmlformats.org/drawingml/2006/picture">
+                <pic:pic xmlns:pic="http://schemas.openxmlformats.org/drawingml/2006/picture">
+                  <pic:nvPicPr>
+                    <pic:cNvPr id="18" name="Imagem 18" descr="Texto&#10;&#10;Descrição gerada automaticamente"/>
+                    <pic:cNvPicPr/>
+                  </pic:nvPicPr>
+                  <pic:blipFill>
+                    <a:blip r:embed="rId21"/>
+                    <a:stretch>
+                      <a:fillRect/>
+                    </a:stretch>
+                  </pic:blipFill>
+                  <pic:spPr>
+                    <a:xfrm>
+                      <a:off x="0" y="0"/>
+                      <a:ext cx="5400040" cy="1199515"/>
+                    </a:xfrm>
+                    <a:prstGeom prst="rect">
+                      <a:avLst/>
+                    </a:prstGeom>
+                  </pic:spPr>
+                </pic:pic>
+              </a:graphicData>
+            </a:graphic>
+          </wp:inline>
+        </w:drawing>
+      </w:r>
+    </w:p>
+    <w:p>
+      <w:pPr>
+        <w:pStyle w:val="Ttulo2"/>
+      </w:pPr>
+      <w:r>
+        <w:t>No Controller</w:t>
+      </w:r>
+    </w:p>
+    <w:p>
+      <w:r>
+        <w:drawing>
+          <wp:inline distT="0" distB="0" distL="0" distR="0" wp14:anchorId="11E4136A" wp14:editId="451F4189">
+            <wp:extent cx="5400040" cy="1189990"/>
+            <wp:effectExtent l="0" t="0" r="0" b="0"/>
+            <wp:docPr id="17" name="Imagem 17" descr="Texto&#10;&#10;Descrição gerada automaticamente"/>
+            <wp:cNvGraphicFramePr>
+              <a:graphicFrameLocks xmlns:a="http://schemas.openxmlformats.org/drawingml/2006/main" noChangeAspect="1"/>
+            </wp:cNvGraphicFramePr>
+            <a:graphic xmlns:a="http://schemas.openxmlformats.org/drawingml/2006/main">
+              <a:graphicData uri="http://schemas.openxmlformats.org/drawingml/2006/picture">
+                <pic:pic xmlns:pic="http://schemas.openxmlformats.org/drawingml/2006/picture">
+                  <pic:nvPicPr>
+                    <pic:cNvPr id="17" name="Imagem 17" descr="Texto&#10;&#10;Descrição gerada automaticamente"/>
+                    <pic:cNvPicPr/>
+                  </pic:nvPicPr>
+                  <pic:blipFill>
+                    <a:blip r:embed="rId22"/>
+                    <a:stretch>
+                      <a:fillRect/>
+                    </a:stretch>
+                  </pic:blipFill>
+                  <pic:spPr>
+                    <a:xfrm>
+                      <a:off x="0" y="0"/>
+                      <a:ext cx="5400040" cy="1189990"/>
+                    </a:xfrm>
+                    <a:prstGeom prst="rect">
+                      <a:avLst/>
+                    </a:prstGeom>
+                  </pic:spPr>
+                </pic:pic>
+              </a:graphicData>
+            </a:graphic>
+          </wp:inline>
+        </w:drawing>
+      </w:r>
+    </w:p>
+    <w:p/>
+    <w:p>
+      <w:r>
+        <w:lastRenderedPageBreak/>
+        <w:t xml:space="preserve">Agora, para fazer com que os parâmetros de envio sejam padrão , deve criar uma classe que so recebe esses parâmetros </w:t>
+      </w:r>
+      <w:r>
+        <w:sym w:font="Wingdings" w:char="F0E8"/>
+      </w:r>
+      <w:r>
+        <w:t xml:space="preserve"> Converte ele em DTO </w:t>
+      </w:r>
+      <w:r>
+        <w:sym w:font="Wingdings" w:char="F0E8"/>
+      </w:r>
+      <w:r>
+        <w:t xml:space="preserve"> Em Seguida em Service</w:t>
+      </w:r>
+    </w:p>
     <w:sectPr>
       <w:pgSz w:w="11906" w:h="16838"/>
       <w:pgMar w:top="1417" w:right="1701" w:bottom="1417" w:left="1701" w:header="708" w:footer="708" w:gutter="0"/>
@@ -2408,7 +3138,6 @@
   <w:style w:type="character" w:default="1" w:styleId="Fontepargpadro">
     <w:name w:val="Default Paragraph Font"/>
     <w:uiPriority w:val="1"/>
-    <w:semiHidden/>
     <w:unhideWhenUsed/>
   </w:style>
   <w:style w:type="table" w:default="1" w:styleId="Tabelanormal">
@@ -2543,6 +3272,18 @@
       <w:i/>
       <w:iCs/>
       <w:color w:val="2F5496" w:themeColor="accent1" w:themeShade="BF"/>
+    </w:rPr>
+  </w:style>
+  <w:style w:type="character" w:styleId="Hyperlink">
+    <w:name w:val="Hyperlink"/>
+    <w:basedOn w:val="Fontepargpadro"/>
+    <w:uiPriority w:val="99"/>
+    <w:semiHidden/>
+    <w:unhideWhenUsed/>
+    <w:rsid w:val="00502230"/>
+    <w:rPr>
+      <w:color w:val="0000FF"/>
+      <w:u w:val="single"/>
     </w:rPr>
   </w:style>
 </w:styles>

</xml_diff>

<commit_message>
aplicando tratativa de erros
</commit_message>
<xml_diff>
--- a/Documentacao/API Completa_Cloud-Spring.docx
+++ b/Documentacao/API Completa_Cloud-Spring.docx
@@ -248,6 +248,9 @@
     </w:p>
     <w:p>
       <w:r>
+        <w:rPr>
+          <w:noProof/>
+        </w:rPr>
         <w:drawing>
           <wp:inline distT="0" distB="0" distL="0" distR="0" wp14:anchorId="51AEF70F" wp14:editId="7940426F">
             <wp:extent cx="3508055" cy="678180"/>
@@ -533,6 +536,9 @@
     </w:p>
     <w:p>
       <w:r>
+        <w:rPr>
+          <w:noProof/>
+        </w:rPr>
         <w:drawing>
           <wp:inline distT="0" distB="0" distL="0" distR="0" wp14:anchorId="46F9A1A5" wp14:editId="60824660">
             <wp:extent cx="4440326" cy="1181615"/>
@@ -888,6 +894,9 @@
         </w:rPr>
       </w:pPr>
       <w:r>
+        <w:rPr>
+          <w:noProof/>
+        </w:rPr>
         <w:drawing>
           <wp:anchor distT="0" distB="0" distL="114300" distR="114300" simplePos="0" relativeHeight="251658240" behindDoc="1" locked="0" layoutInCell="1" allowOverlap="1" wp14:anchorId="53491B19" wp14:editId="523CE0F6">
             <wp:simplePos x="0" y="0"/>
@@ -1050,6 +1059,9 @@
     </w:p>
     <w:p>
       <w:r>
+        <w:rPr>
+          <w:noProof/>
+        </w:rPr>
         <w:drawing>
           <wp:inline distT="0" distB="0" distL="0" distR="0" wp14:anchorId="149AEA62" wp14:editId="49154091">
             <wp:extent cx="3426116" cy="2571445"/>
@@ -1101,6 +1113,9 @@
     </w:p>
     <w:p>
       <w:r>
+        <w:rPr>
+          <w:noProof/>
+        </w:rPr>
         <w:drawing>
           <wp:anchor distT="0" distB="0" distL="114300" distR="114300" simplePos="0" relativeHeight="251659264" behindDoc="0" locked="0" layoutInCell="1" allowOverlap="1" wp14:anchorId="5B65792E" wp14:editId="66C855A7">
             <wp:simplePos x="0" y="0"/>
@@ -1173,6 +1188,9 @@
     <w:p/>
     <w:p>
       <w:r>
+        <w:rPr>
+          <w:noProof/>
+        </w:rPr>
         <w:drawing>
           <wp:inline distT="0" distB="0" distL="0" distR="0" wp14:anchorId="60A2487D" wp14:editId="1082C22B">
             <wp:extent cx="5400040" cy="294640"/>
@@ -1298,6 +1316,9 @@
     </w:p>
     <w:p>
       <w:r>
+        <w:rPr>
+          <w:noProof/>
+        </w:rPr>
         <w:lastRenderedPageBreak/>
         <w:drawing>
           <wp:inline distT="0" distB="0" distL="0" distR="0" wp14:anchorId="2F90CC54" wp14:editId="60FB8A41">
@@ -1427,6 +1448,7 @@
         <w:rPr>
           <w:b/>
           <w:bCs/>
+          <w:noProof/>
           <w:u w:val="single"/>
         </w:rPr>
         <w:drawing>
@@ -1575,6 +1597,9 @@
     </w:p>
     <w:p>
       <w:r>
+        <w:rPr>
+          <w:noProof/>
+        </w:rPr>
         <w:drawing>
           <wp:inline distT="0" distB="0" distL="0" distR="0" wp14:anchorId="383362B3" wp14:editId="2416E82E">
             <wp:extent cx="4667097" cy="957677"/>
@@ -1620,6 +1645,9 @@
         </w:pBdr>
       </w:pPr>
       <w:r>
+        <w:rPr>
+          <w:noProof/>
+        </w:rPr>
         <w:lastRenderedPageBreak/>
         <w:drawing>
           <wp:inline distT="0" distB="0" distL="0" distR="0" wp14:anchorId="5586CBA4" wp14:editId="30BE7606">
@@ -1667,6 +1695,9 @@
     </w:p>
     <w:p>
       <w:r>
+        <w:rPr>
+          <w:noProof/>
+        </w:rPr>
         <w:drawing>
           <wp:inline distT="0" distB="0" distL="0" distR="0" wp14:anchorId="7D14820F" wp14:editId="025D53A8">
             <wp:extent cx="5400040" cy="629920"/>
@@ -1711,6 +1742,9 @@
     </w:p>
     <w:p>
       <w:r>
+        <w:rPr>
+          <w:noProof/>
+        </w:rPr>
         <w:drawing>
           <wp:inline distT="0" distB="0" distL="0" distR="0" wp14:anchorId="6C859C3F" wp14:editId="77FCC148">
             <wp:extent cx="4630521" cy="1075409"/>
@@ -1765,6 +1799,9 @@
     </w:p>
     <w:p>
       <w:r>
+        <w:rPr>
+          <w:noProof/>
+        </w:rPr>
         <w:drawing>
           <wp:inline distT="0" distB="0" distL="0" distR="0" wp14:anchorId="31C80953" wp14:editId="0E78E0CD">
             <wp:extent cx="5400040" cy="294640"/>
@@ -1875,6 +1912,9 @@
     </w:p>
     <w:p>
       <w:r>
+        <w:rPr>
+          <w:noProof/>
+        </w:rPr>
         <w:drawing>
           <wp:inline distT="0" distB="0" distL="0" distR="0" wp14:anchorId="15C156BA" wp14:editId="56D45BF4">
             <wp:extent cx="5400040" cy="443865"/>
@@ -1985,6 +2025,9 @@
         <w:t>s chamadas quase as mesmas:</w:t>
       </w:r>
       <w:r>
+        <w:rPr>
+          <w:noProof/>
+        </w:rPr>
         <w:drawing>
           <wp:inline distT="0" distB="0" distL="0" distR="0" wp14:anchorId="58017E89" wp14:editId="012899D0">
             <wp:extent cx="3972153" cy="739874"/>
@@ -2184,6 +2227,9 @@
         </w:r>
       </w:hyperlink>
       <w:r>
+        <w:rPr>
+          <w:noProof/>
+        </w:rPr>
         <w:drawing>
           <wp:inline distT="0" distB="0" distL="0" distR="0" wp14:anchorId="7A1D80CC" wp14:editId="42FF0AB4">
             <wp:extent cx="3642969" cy="442091"/>
@@ -2416,6 +2462,9 @@
     </w:p>
     <w:p>
       <w:r>
+        <w:rPr>
+          <w:noProof/>
+        </w:rPr>
         <w:drawing>
           <wp:inline distT="0" distB="0" distL="0" distR="0" wp14:anchorId="391E829B" wp14:editId="18E99A52">
             <wp:extent cx="5400040" cy="1199515"/>
@@ -2463,6 +2512,9 @@
     </w:p>
     <w:p>
       <w:r>
+        <w:rPr>
+          <w:noProof/>
+        </w:rPr>
         <w:drawing>
           <wp:inline distT="0" distB="0" distL="0" distR="0" wp14:anchorId="11E4136A" wp14:editId="451F4189">
             <wp:extent cx="5400040" cy="1189990"/>
@@ -2547,6 +2599,9 @@
     </w:p>
     <w:p>
       <w:r>
+        <w:rPr>
+          <w:noProof/>
+        </w:rPr>
         <w:drawing>
           <wp:inline distT="0" distB="0" distL="0" distR="0" wp14:anchorId="424CD342" wp14:editId="778B360A">
             <wp:extent cx="5400040" cy="1395730"/>
@@ -2586,13 +2641,7 @@
     </w:p>
     <w:p>
       <w:r>
-        <w:t xml:space="preserve">No </w:t>
-      </w:r>
-      <w:r>
-        <w:t xml:space="preserve">Service </w:t>
-      </w:r>
-      <w:r>
-        <w:t>Com Classe Requisições</w:t>
+        <w:t>No Service Com Classe Requisições</w:t>
       </w:r>
     </w:p>
     <w:p>
@@ -2615,10 +2664,7 @@
       </w:r>
       <w:proofErr w:type="spellEnd"/>
       <w:r>
-        <w:t xml:space="preserve"> </w:t>
-      </w:r>
-      <w:r>
-        <w:t>Com Classe Requisições (ATUALIZADO)</w:t>
+        <w:t xml:space="preserve"> Com Classe Requisições (ATUALIZADO)</w:t>
       </w:r>
     </w:p>
     <w:p>
@@ -2738,6 +2784,7 @@
         </w:rPr>
         <w:t xml:space="preserve">, </w:t>
       </w:r>
+      <w:proofErr w:type="spellStart"/>
       <w:r>
         <w:rPr>
           <w:color w:val="FFFFFF"/>
@@ -2756,6 +2803,7 @@
         </w:rPr>
         <w:t>class</w:t>
       </w:r>
+      <w:proofErr w:type="spellEnd"/>
       <w:r>
         <w:rPr>
           <w:color w:val="E8BA36"/>
@@ -2796,6 +2844,9 @@
     </w:p>
     <w:p>
       <w:r>
+        <w:rPr>
+          <w:noProof/>
+        </w:rPr>
         <w:drawing>
           <wp:inline distT="0" distB="0" distL="0" distR="0" wp14:anchorId="1304BB3F" wp14:editId="22A6C314">
             <wp:extent cx="3291840" cy="2675975"/>
@@ -2873,6 +2924,9 @@
     </w:p>
     <w:p>
       <w:r>
+        <w:rPr>
+          <w:noProof/>
+        </w:rPr>
         <w:drawing>
           <wp:inline distT="0" distB="0" distL="0" distR="0" wp14:anchorId="21EFD729" wp14:editId="7C977535">
             <wp:extent cx="5400040" cy="1024890"/>
@@ -2910,6 +2964,7 @@
         </w:drawing>
       </w:r>
     </w:p>
+    <w:p/>
     <w:p>
       <w:pPr>
         <w:pStyle w:val="Ttulo2"/>
@@ -3124,10 +3179,7 @@
         </w:numPr>
       </w:pPr>
       <w:r>
-        <w:t xml:space="preserve">Digitar springfox-swagger2 - </w:t>
-      </w:r>
-      <w:r>
-        <w:t xml:space="preserve">quando digitado, ele se </w:t>
+        <w:t xml:space="preserve">Digitar springfox-swagger2 - quando digitado, ele se </w:t>
       </w:r>
       <w:proofErr w:type="spellStart"/>
       <w:proofErr w:type="gramStart"/>
@@ -3310,6 +3362,9 @@
     </w:p>
     <w:p>
       <w:r>
+        <w:rPr>
+          <w:noProof/>
+        </w:rPr>
         <w:drawing>
           <wp:anchor distT="0" distB="0" distL="114300" distR="114300" simplePos="0" relativeHeight="251660288" behindDoc="0" locked="0" layoutInCell="1" allowOverlap="1" wp14:anchorId="5F09D167" wp14:editId="2CEDF29E">
             <wp:simplePos x="0" y="0"/>
@@ -3387,7 +3442,9 @@
     <w:p/>
     <w:p>
       <w:r>
-        <w:lastRenderedPageBreak/>
+        <w:rPr>
+          <w:noProof/>
+        </w:rPr>
         <w:drawing>
           <wp:inline distT="0" distB="0" distL="0" distR="0" wp14:anchorId="617C531A" wp14:editId="2A53F837">
             <wp:extent cx="3152049" cy="2195018"/>
@@ -3426,6 +3483,592 @@
       </w:r>
     </w:p>
     <w:p/>
+    <w:p>
+      <w:pPr>
+        <w:pStyle w:val="Ttulo2"/>
+      </w:pPr>
+      <w:r>
+        <w:t>Configurando Swagger nos pacotes</w:t>
+      </w:r>
+    </w:p>
+    <w:p>
+      <w:pPr>
+        <w:pStyle w:val="Ttulo3"/>
+      </w:pPr>
+      <w:r>
+        <w:t>@ApiIgnore</w:t>
+      </w:r>
+      <w:r>
+        <w:t xml:space="preserve"> </w:t>
+      </w:r>
+      <w:r>
+        <w:sym w:font="Wingdings" w:char="F0E0"/>
+      </w:r>
+      <w:r>
+        <w:t xml:space="preserve"> </w:t>
+      </w:r>
+      <w:r>
+        <w:t xml:space="preserve">Quando quero ignorar </w:t>
+      </w:r>
+      <w:r>
+        <w:t>aquela classe</w:t>
+      </w:r>
+    </w:p>
+    <w:p>
+      <w:r>
+        <w:t>Lembrando que se qu</w:t>
+      </w:r>
+      <w:r>
+        <w:t>is</w:t>
+      </w:r>
+      <w:r>
+        <w:t xml:space="preserve">er ignorar outra classe que nn tenha nada </w:t>
+      </w:r>
+      <w:proofErr w:type="spellStart"/>
+      <w:proofErr w:type="gramStart"/>
+      <w:r>
+        <w:t>haver</w:t>
+      </w:r>
+      <w:proofErr w:type="spellEnd"/>
+      <w:proofErr w:type="gramEnd"/>
+      <w:r>
+        <w:t xml:space="preserve"> com o projeto, assim como as requisições padrões do </w:t>
+      </w:r>
+      <w:proofErr w:type="spellStart"/>
+      <w:r>
+        <w:t>SpringFox</w:t>
+      </w:r>
+      <w:proofErr w:type="spellEnd"/>
+      <w:r>
+        <w:t xml:space="preserve"> Swagger</w:t>
+      </w:r>
+    </w:p>
+    <w:p>
+      <w:r>
+        <w:tab/>
+        <w:t>Colocar @Api Ignore</w:t>
+      </w:r>
+    </w:p>
+    <w:p>
+      <w:pPr>
+        <w:pStyle w:val="Ttulo3"/>
+      </w:pPr>
+      <w:r>
+        <w:t xml:space="preserve">@Api </w:t>
+      </w:r>
+      <w:r>
+        <w:sym w:font="Wingdings" w:char="F0E0"/>
+      </w:r>
+      <w:r>
+        <w:t xml:space="preserve"> Quando quero que aquela classe </w:t>
+      </w:r>
+      <w:proofErr w:type="spellStart"/>
+      <w:r>
+        <w:t>apareca</w:t>
+      </w:r>
+      <w:proofErr w:type="spellEnd"/>
+    </w:p>
+    <w:p>
+      <w:r>
+        <w:t>São o pacote onde as requisições do controller estão,</w:t>
+      </w:r>
+    </w:p>
+    <w:p>
+      <w:r>
+        <w:tab/>
+        <w:t>É possível renomear elas com @Api(“API CONTROLLER PARKING”)</w:t>
+      </w:r>
+    </w:p>
+    <w:p>
+      <w:pPr>
+        <w:pStyle w:val="Ttulo3"/>
+      </w:pPr>
+      <w:r>
+        <w:t xml:space="preserve">@ApiOperation </w:t>
+      </w:r>
+      <w:r>
+        <w:sym w:font="Wingdings" w:char="F0E0"/>
+      </w:r>
+      <w:r>
+        <w:t xml:space="preserve"> Quando quero renomear alguma requisição</w:t>
+      </w:r>
+    </w:p>
+    <w:p>
+      <w:r>
+        <w:t xml:space="preserve">As requisições, como </w:t>
+      </w:r>
+      <w:proofErr w:type="spellStart"/>
+      <w:r>
+        <w:t>GetOne</w:t>
+      </w:r>
+      <w:proofErr w:type="spellEnd"/>
+      <w:r>
+        <w:t xml:space="preserve"> </w:t>
+      </w:r>
+      <w:proofErr w:type="spellStart"/>
+      <w:r>
+        <w:t>GetAll</w:t>
+      </w:r>
+      <w:proofErr w:type="spellEnd"/>
+      <w:r>
+        <w:t xml:space="preserve"> </w:t>
+      </w:r>
+      <w:proofErr w:type="spellStart"/>
+      <w:r>
+        <w:t>GetNome</w:t>
+      </w:r>
+      <w:proofErr w:type="spellEnd"/>
+      <w:r>
+        <w:t>... ou as demais operações</w:t>
+      </w:r>
+    </w:p>
+    <w:p>
+      <w:pPr>
+        <w:ind w:left="708"/>
+      </w:pPr>
+      <w:r>
+        <w:t xml:space="preserve">Para </w:t>
+      </w:r>
+      <w:proofErr w:type="spellStart"/>
+      <w:r>
+        <w:t>mapea-las</w:t>
+      </w:r>
+      <w:proofErr w:type="spellEnd"/>
+      <w:r>
+        <w:t xml:space="preserve"> com mais facilidade, declarar em cima do método com </w:t>
+      </w:r>
+    </w:p>
+    <w:p>
+      <w:pPr>
+        <w:ind w:left="708" w:firstLine="708"/>
+      </w:pPr>
+      <w:r>
+        <w:t>@Api</w:t>
+      </w:r>
+      <w:r>
+        <w:t>Operation</w:t>
+      </w:r>
+      <w:r>
+        <w:t xml:space="preserve">(“Get </w:t>
+      </w:r>
+      <w:proofErr w:type="spellStart"/>
+      <w:r>
+        <w:t>All</w:t>
+      </w:r>
+      <w:proofErr w:type="spellEnd"/>
+      <w:r>
+        <w:t xml:space="preserve"> </w:t>
+      </w:r>
+      <w:proofErr w:type="spellStart"/>
+      <w:r>
+        <w:t>IDs</w:t>
+      </w:r>
+      <w:proofErr w:type="spellEnd"/>
+      <w:r>
+        <w:t xml:space="preserve">”) </w:t>
+      </w:r>
+      <w:r>
+        <w:sym w:font="Wingdings" w:char="F0E0"/>
+      </w:r>
+      <w:r>
+        <w:t xml:space="preserve"> Aparecera essa mensagem nessa requisição</w:t>
+      </w:r>
+    </w:p>
+    <w:p/>
+    <w:p>
+      <w:pPr>
+        <w:pStyle w:val="Ttulo1"/>
+      </w:pPr>
+      <w:r>
+        <w:t xml:space="preserve">Mas e se Caso ocorrer Algum Erro... Como tratar? </w:t>
+      </w:r>
+    </w:p>
+    <w:p>
+      <w:r>
+        <w:t xml:space="preserve">Há formas de tratamento de </w:t>
+      </w:r>
+      <w:proofErr w:type="spellStart"/>
+      <w:r>
+        <w:t>Excessoes</w:t>
+      </w:r>
+      <w:proofErr w:type="spellEnd"/>
+    </w:p>
+    <w:p>
+      <w:pPr>
+        <w:ind w:left="705"/>
+      </w:pPr>
+      <w:r>
+        <w:t xml:space="preserve">Todas através da SUPER CLASSE EXCEPTIONS, que </w:t>
+      </w:r>
+      <w:proofErr w:type="spellStart"/>
+      <w:r>
+        <w:t>extende</w:t>
+      </w:r>
+      <w:proofErr w:type="spellEnd"/>
+      <w:r>
+        <w:t xml:space="preserve"> para RUNTIMEEXCEPTIONS ou Demais </w:t>
+      </w:r>
+    </w:p>
+    <w:p>
+      <w:pPr>
+        <w:pStyle w:val="Ttulo2"/>
+        <w:rPr>
+          <w:rStyle w:val="Ttulo3Char"/>
+        </w:rPr>
+      </w:pPr>
+      <w:r>
+        <w:t xml:space="preserve">Erro de </w:t>
+      </w:r>
+      <w:proofErr w:type="spellStart"/>
+      <w:r>
+        <w:t>NotFound</w:t>
+      </w:r>
+      <w:proofErr w:type="spellEnd"/>
+      <w:r>
+        <w:t xml:space="preserve">(404) apresentando como </w:t>
+      </w:r>
+      <w:proofErr w:type="spellStart"/>
+      <w:r>
+        <w:rPr>
+          <w:rStyle w:val="Ttulo3Char"/>
+        </w:rPr>
+        <w:t>Internal</w:t>
+      </w:r>
+      <w:proofErr w:type="spellEnd"/>
+      <w:r>
+        <w:rPr>
+          <w:rStyle w:val="Ttulo3Char"/>
+        </w:rPr>
+        <w:t xml:space="preserve"> Server </w:t>
+      </w:r>
+      <w:proofErr w:type="spellStart"/>
+      <w:r>
+        <w:rPr>
+          <w:rStyle w:val="Ttulo3Char"/>
+        </w:rPr>
+        <w:t>Error</w:t>
+      </w:r>
+      <w:proofErr w:type="spellEnd"/>
+      <w:r>
+        <w:rPr>
+          <w:rStyle w:val="Ttulo3Char"/>
+        </w:rPr>
+        <w:t>(500) Como resolver?</w:t>
+      </w:r>
+    </w:p>
+    <w:p>
+      <w:r>
+        <w:t xml:space="preserve">Nesse projeto criaremos uma classe que </w:t>
+      </w:r>
+      <w:proofErr w:type="spellStart"/>
+      <w:r>
+        <w:t>Extende</w:t>
+      </w:r>
+      <w:proofErr w:type="spellEnd"/>
+      <w:r>
+        <w:t xml:space="preserve"> de </w:t>
+      </w:r>
+      <w:proofErr w:type="spellStart"/>
+      <w:r>
+        <w:t>RunTimeExceptions</w:t>
+      </w:r>
+      <w:proofErr w:type="spellEnd"/>
+    </w:p>
+    <w:p>
+      <w:r>
+        <w:t xml:space="preserve">Quando </w:t>
+      </w:r>
+      <w:r>
+        <w:t>dá</w:t>
+      </w:r>
+      <w:r>
+        <w:t xml:space="preserve"> um erro de solicitação incorreta</w:t>
+      </w:r>
+    </w:p>
+    <w:p>
+      <w:r>
+        <w:lastRenderedPageBreak/>
+        <w:tab/>
+        <w:t xml:space="preserve">Como no exemplo, o ID. Trataremos criando uma classe nova, dela </w:t>
+      </w:r>
+      <w:r>
+        <w:t>estendendo</w:t>
+      </w:r>
+      <w:r>
+        <w:t xml:space="preserve"> </w:t>
+      </w:r>
+      <w:proofErr w:type="spellStart"/>
+      <w:r>
+        <w:t>RunTimeExceptions</w:t>
+      </w:r>
+      <w:proofErr w:type="spellEnd"/>
+      <w:r>
+        <w:t>, com a Annotation para retornar um status 404 de não encontrada...:</w:t>
+      </w:r>
+      <w:r>
+        <w:drawing>
+          <wp:inline distT="0" distB="0" distL="0" distR="0" wp14:anchorId="6679F592" wp14:editId="17C9F191">
+            <wp:extent cx="3972153" cy="1472566"/>
+            <wp:effectExtent l="0" t="0" r="0" b="0"/>
+            <wp:docPr id="24" name="Imagem 24" descr="Texto&#10;&#10;Descrição gerada automaticamente"/>
+            <wp:cNvGraphicFramePr>
+              <a:graphicFrameLocks xmlns:a="http://schemas.openxmlformats.org/drawingml/2006/main" noChangeAspect="1"/>
+            </wp:cNvGraphicFramePr>
+            <a:graphic xmlns:a="http://schemas.openxmlformats.org/drawingml/2006/main">
+              <a:graphicData uri="http://schemas.openxmlformats.org/drawingml/2006/picture">
+                <pic:pic xmlns:pic="http://schemas.openxmlformats.org/drawingml/2006/picture">
+                  <pic:nvPicPr>
+                    <pic:cNvPr id="24" name="Imagem 24" descr="Texto&#10;&#10;Descrição gerada automaticamente"/>
+                    <pic:cNvPicPr/>
+                  </pic:nvPicPr>
+                  <pic:blipFill>
+                    <a:blip r:embed="rId28"/>
+                    <a:stretch>
+                      <a:fillRect/>
+                    </a:stretch>
+                  </pic:blipFill>
+                  <pic:spPr>
+                    <a:xfrm>
+                      <a:off x="0" y="0"/>
+                      <a:ext cx="3982285" cy="1476322"/>
+                    </a:xfrm>
+                    <a:prstGeom prst="rect">
+                      <a:avLst/>
+                    </a:prstGeom>
+                  </pic:spPr>
+                </pic:pic>
+              </a:graphicData>
+            </a:graphic>
+          </wp:inline>
+        </w:drawing>
+      </w:r>
+    </w:p>
+    <w:p/>
+    <w:p>
+      <w:pPr>
+        <w:pStyle w:val="Ttulo3"/>
+      </w:pPr>
+      <w:proofErr w:type="spellStart"/>
+      <w:r>
+        <w:t>ParkingNotFoundException</w:t>
+      </w:r>
+      <w:proofErr w:type="spellEnd"/>
+    </w:p>
+    <w:p>
+      <w:r>
+        <w:t xml:space="preserve">Fazendo isso, buscando a classe </w:t>
+      </w:r>
+      <w:proofErr w:type="spellStart"/>
+      <w:r>
+        <w:t>ParkingNotFoundException</w:t>
+      </w:r>
+      <w:proofErr w:type="spellEnd"/>
+      <w:r>
+        <w:tab/>
+      </w:r>
+    </w:p>
+    <w:p>
+      <w:r>
+        <w:drawing>
+          <wp:inline distT="0" distB="0" distL="0" distR="0" wp14:anchorId="5CC00D11" wp14:editId="19DCA623">
+            <wp:extent cx="3328416" cy="719304"/>
+            <wp:effectExtent l="0" t="0" r="0" b="0"/>
+            <wp:docPr id="25" name="Imagem 25" descr="Texto&#10;&#10;Descrição gerada automaticamente"/>
+            <wp:cNvGraphicFramePr>
+              <a:graphicFrameLocks xmlns:a="http://schemas.openxmlformats.org/drawingml/2006/main" noChangeAspect="1"/>
+            </wp:cNvGraphicFramePr>
+            <a:graphic xmlns:a="http://schemas.openxmlformats.org/drawingml/2006/main">
+              <a:graphicData uri="http://schemas.openxmlformats.org/drawingml/2006/picture">
+                <pic:pic xmlns:pic="http://schemas.openxmlformats.org/drawingml/2006/picture">
+                  <pic:nvPicPr>
+                    <pic:cNvPr id="25" name="Imagem 25" descr="Texto&#10;&#10;Descrição gerada automaticamente"/>
+                    <pic:cNvPicPr/>
+                  </pic:nvPicPr>
+                  <pic:blipFill>
+                    <a:blip r:embed="rId29"/>
+                    <a:stretch>
+                      <a:fillRect/>
+                    </a:stretch>
+                  </pic:blipFill>
+                  <pic:spPr>
+                    <a:xfrm>
+                      <a:off x="0" y="0"/>
+                      <a:ext cx="3357416" cy="725571"/>
+                    </a:xfrm>
+                    <a:prstGeom prst="rect">
+                      <a:avLst/>
+                    </a:prstGeom>
+                  </pic:spPr>
+                </pic:pic>
+              </a:graphicData>
+            </a:graphic>
+          </wp:inline>
+        </w:drawing>
+      </w:r>
+      <w:r>
+        <w:t xml:space="preserve"> </w:t>
+      </w:r>
+    </w:p>
+    <w:p>
+      <w:r>
+        <w:t>Fazendo essa Annotation</w:t>
+      </w:r>
+    </w:p>
+    <w:p>
+      <w:r>
+        <w:t xml:space="preserve">Ele capta quando ocorrer o erro, e visualiza o que é para dar retorno em vez de </w:t>
+      </w:r>
+      <w:r>
+        <w:rPr>
+          <w:b/>
+          <w:bCs/>
+          <w:u w:val="single"/>
+        </w:rPr>
+        <w:t>500</w:t>
+      </w:r>
+    </w:p>
+    <w:p/>
+    <w:p>
+      <w:pPr>
+        <w:pStyle w:val="Ttulo2"/>
+      </w:pPr>
+      <w:r>
+        <w:t xml:space="preserve">Aparecendo um erro muito extenso, como deixar melhor a exibição para </w:t>
+      </w:r>
+      <w:proofErr w:type="spellStart"/>
+      <w:r>
+        <w:t>Usuario</w:t>
+      </w:r>
+      <w:proofErr w:type="spellEnd"/>
+      <w:r>
+        <w:t xml:space="preserve"> ou </w:t>
+      </w:r>
+      <w:proofErr w:type="spellStart"/>
+      <w:r>
+        <w:t>FrontEnd</w:t>
+      </w:r>
+      <w:proofErr w:type="spellEnd"/>
+      <w:r>
+        <w:t xml:space="preserve"> (tratar erro nos Recursos)</w:t>
+      </w:r>
+    </w:p>
+    <w:p>
+      <w:r>
+        <w:t>Quando aparece um erro enorme, deixa muita poluição visual, acabando deixando o usuário se perder no próprio erro</w:t>
+      </w:r>
+    </w:p>
+    <w:p>
+      <w:r>
+        <w:t xml:space="preserve">Para tratar isso, deve ir </w:t>
+      </w:r>
+      <w:proofErr w:type="gramStart"/>
+      <w:r>
+        <w:t>no</w:t>
+      </w:r>
+      <w:proofErr w:type="gramEnd"/>
+      <w:r>
+        <w:t xml:space="preserve"> pacote recursos e deixar dessa forma as configurações </w:t>
+      </w:r>
+    </w:p>
+    <w:p>
+      <w:pPr>
+        <w:pStyle w:val="Pr-formataoHTML"/>
+        <w:shd w:val="clear" w:color="auto" w:fill="131314"/>
+        <w:rPr>
+          <w:color w:val="EBEBEB"/>
+        </w:rPr>
+      </w:pPr>
+      <w:proofErr w:type="spellStart"/>
+      <w:r>
+        <w:rPr>
+          <w:color w:val="CC7832"/>
+        </w:rPr>
+        <w:t>server.error.include-exception</w:t>
+      </w:r>
+      <w:proofErr w:type="spellEnd"/>
+      <w:r>
+        <w:rPr>
+          <w:color w:val="808080"/>
+        </w:rPr>
+        <w:t>=</w:t>
+      </w:r>
+      <w:r>
+        <w:rPr>
+          <w:color w:val="54B33E"/>
+        </w:rPr>
+        <w:t>false</w:t>
+      </w:r>
+      <w:r>
+        <w:rPr>
+          <w:color w:val="54B33E"/>
+        </w:rPr>
+        <w:br/>
+      </w:r>
+      <w:proofErr w:type="spellStart"/>
+      <w:r>
+        <w:rPr>
+          <w:color w:val="CC7832"/>
+        </w:rPr>
+        <w:t>server.error.include-stracktrace</w:t>
+      </w:r>
+      <w:proofErr w:type="spellEnd"/>
+      <w:r>
+        <w:rPr>
+          <w:color w:val="808080"/>
+        </w:rPr>
+        <w:t>=</w:t>
+      </w:r>
+      <w:proofErr w:type="spellStart"/>
+      <w:r>
+        <w:rPr>
+          <w:color w:val="54B33E"/>
+        </w:rPr>
+        <w:t>never</w:t>
+      </w:r>
+      <w:proofErr w:type="spellEnd"/>
+      <w:r>
+        <w:rPr>
+          <w:color w:val="54B33E"/>
+        </w:rPr>
+        <w:br/>
+      </w:r>
+      <w:proofErr w:type="spellStart"/>
+      <w:r>
+        <w:rPr>
+          <w:color w:val="CC7832"/>
+        </w:rPr>
+        <w:t>server.error.include-message</w:t>
+      </w:r>
+      <w:proofErr w:type="spellEnd"/>
+      <w:r>
+        <w:rPr>
+          <w:color w:val="808080"/>
+        </w:rPr>
+        <w:t>=</w:t>
+      </w:r>
+      <w:proofErr w:type="spellStart"/>
+      <w:r>
+        <w:rPr>
+          <w:color w:val="54B33E"/>
+        </w:rPr>
+        <w:t>always</w:t>
+      </w:r>
+      <w:proofErr w:type="spellEnd"/>
+    </w:p>
+    <w:p/>
+    <w:p>
+      <w:r>
+        <w:t xml:space="preserve">Deixa a aplicação e aparição dos erros mais simples e </w:t>
+      </w:r>
+      <w:proofErr w:type="gramStart"/>
+      <w:r>
+        <w:t>pratico</w:t>
+      </w:r>
+      <w:proofErr w:type="gramEnd"/>
+      <w:r>
+        <w:t xml:space="preserve"> entendimento</w:t>
+      </w:r>
+    </w:p>
     <w:p/>
     <w:p/>
     <w:p/>

</xml_diff>

<commit_message>
Atualizando Postman e documentação
</commit_message>
<xml_diff>
--- a/Documentacao/API Completa_Cloud-Spring.docx
+++ b/Documentacao/API Completa_Cloud-Spring.docx
@@ -51,7 +51,7 @@
           <w:r>
             <w:fldChar w:fldCharType="separate"/>
           </w:r>
-          <w:hyperlink w:anchor="_Toc120728960" w:history="1">
+          <w:hyperlink w:anchor="_Toc121169909" w:history="1">
             <w:r>
               <w:rPr>
                 <w:rStyle w:val="Hyperlink"/>
@@ -78,7 +78,7 @@
                 <w:noProof/>
                 <w:webHidden/>
               </w:rPr>
-              <w:instrText xml:space="preserve"> PAGEREF _Toc120728960 \h </w:instrText>
+              <w:instrText xml:space="preserve"> PAGEREF _Toc121169909 \h </w:instrText>
             </w:r>
             <w:r>
               <w:rPr>
@@ -121,7 +121,7 @@
               <w:lang w:eastAsia="pt-BR"/>
             </w:rPr>
           </w:pPr>
-          <w:hyperlink w:anchor="_Toc120728961" w:history="1">
+          <w:hyperlink w:anchor="_Toc121169910" w:history="1">
             <w:r>
               <w:rPr>
                 <w:rStyle w:val="Hyperlink"/>
@@ -148,7 +148,7 @@
                 <w:noProof/>
                 <w:webHidden/>
               </w:rPr>
-              <w:instrText xml:space="preserve"> PAGEREF _Toc120728961 \h </w:instrText>
+              <w:instrText xml:space="preserve"> PAGEREF _Toc121169910 \h </w:instrText>
             </w:r>
             <w:r>
               <w:rPr>
@@ -191,7 +191,7 @@
               <w:lang w:eastAsia="pt-BR"/>
             </w:rPr>
           </w:pPr>
-          <w:hyperlink w:anchor="_Toc120728962" w:history="1">
+          <w:hyperlink w:anchor="_Toc121169911" w:history="1">
             <w:r>
               <w:rPr>
                 <w:rStyle w:val="Hyperlink"/>
@@ -218,7 +218,7 @@
                 <w:noProof/>
                 <w:webHidden/>
               </w:rPr>
-              <w:instrText xml:space="preserve"> PAGEREF _Toc120728962 \h </w:instrText>
+              <w:instrText xml:space="preserve"> PAGEREF _Toc121169911 \h </w:instrText>
             </w:r>
             <w:r>
               <w:rPr>
@@ -238,7 +238,7 @@
                 <w:noProof/>
                 <w:webHidden/>
               </w:rPr>
-              <w:t>2</w:t>
+              <w:t>3</w:t>
             </w:r>
             <w:r>
               <w:rPr>
@@ -261,7 +261,7 @@
               <w:lang w:eastAsia="pt-BR"/>
             </w:rPr>
           </w:pPr>
-          <w:hyperlink w:anchor="_Toc120728963" w:history="1">
+          <w:hyperlink w:anchor="_Toc121169912" w:history="1">
             <w:r>
               <w:rPr>
                 <w:rStyle w:val="Hyperlink"/>
@@ -288,7 +288,7 @@
                 <w:noProof/>
                 <w:webHidden/>
               </w:rPr>
-              <w:instrText xml:space="preserve"> PAGEREF _Toc120728963 \h </w:instrText>
+              <w:instrText xml:space="preserve"> PAGEREF _Toc121169912 \h </w:instrText>
             </w:r>
             <w:r>
               <w:rPr>
@@ -308,7 +308,7 @@
                 <w:noProof/>
                 <w:webHidden/>
               </w:rPr>
-              <w:t>2</w:t>
+              <w:t>3</w:t>
             </w:r>
             <w:r>
               <w:rPr>
@@ -331,7 +331,7 @@
               <w:lang w:eastAsia="pt-BR"/>
             </w:rPr>
           </w:pPr>
-          <w:hyperlink w:anchor="_Toc120728964" w:history="1">
+          <w:hyperlink w:anchor="_Toc121169913" w:history="1">
             <w:r>
               <w:rPr>
                 <w:rStyle w:val="Hyperlink"/>
@@ -358,7 +358,7 @@
                 <w:noProof/>
                 <w:webHidden/>
               </w:rPr>
-              <w:instrText xml:space="preserve"> PAGEREF _Toc120728964 \h </w:instrText>
+              <w:instrText xml:space="preserve"> PAGEREF _Toc121169913 \h </w:instrText>
             </w:r>
             <w:r>
               <w:rPr>
@@ -378,7 +378,7 @@
                 <w:noProof/>
                 <w:webHidden/>
               </w:rPr>
-              <w:t>2</w:t>
+              <w:t>3</w:t>
             </w:r>
             <w:r>
               <w:rPr>
@@ -401,7 +401,7 @@
               <w:lang w:eastAsia="pt-BR"/>
             </w:rPr>
           </w:pPr>
-          <w:hyperlink w:anchor="_Toc120728965" w:history="1">
+          <w:hyperlink w:anchor="_Toc121169914" w:history="1">
             <w:r>
               <w:rPr>
                 <w:rStyle w:val="Hyperlink"/>
@@ -428,7 +428,7 @@
                 <w:noProof/>
                 <w:webHidden/>
               </w:rPr>
-              <w:instrText xml:space="preserve"> PAGEREF _Toc120728965 \h </w:instrText>
+              <w:instrText xml:space="preserve"> PAGEREF _Toc121169914 \h </w:instrText>
             </w:r>
             <w:r>
               <w:rPr>
@@ -471,7 +471,7 @@
               <w:lang w:eastAsia="pt-BR"/>
             </w:rPr>
           </w:pPr>
-          <w:hyperlink w:anchor="_Toc120728966" w:history="1">
+          <w:hyperlink w:anchor="_Toc121169915" w:history="1">
             <w:r>
               <w:rPr>
                 <w:rStyle w:val="Hyperlink"/>
@@ -498,7 +498,7 @@
                 <w:noProof/>
                 <w:webHidden/>
               </w:rPr>
-              <w:instrText xml:space="preserve"> PAGEREF _Toc120728966 \h </w:instrText>
+              <w:instrText xml:space="preserve"> PAGEREF _Toc121169915 \h </w:instrText>
             </w:r>
             <w:r>
               <w:rPr>
@@ -541,7 +541,7 @@
               <w:lang w:eastAsia="pt-BR"/>
             </w:rPr>
           </w:pPr>
-          <w:hyperlink w:anchor="_Toc120728967" w:history="1">
+          <w:hyperlink w:anchor="_Toc121169916" w:history="1">
             <w:r>
               <w:rPr>
                 <w:rStyle w:val="Hyperlink"/>
@@ -568,7 +568,7 @@
                 <w:noProof/>
                 <w:webHidden/>
               </w:rPr>
-              <w:instrText xml:space="preserve"> PAGEREF _Toc120728967 \h </w:instrText>
+              <w:instrText xml:space="preserve"> PAGEREF _Toc121169916 \h </w:instrText>
             </w:r>
             <w:r>
               <w:rPr>
@@ -611,7 +611,7 @@
               <w:lang w:eastAsia="pt-BR"/>
             </w:rPr>
           </w:pPr>
-          <w:hyperlink w:anchor="_Toc120728968" w:history="1">
+          <w:hyperlink w:anchor="_Toc121169917" w:history="1">
             <w:r>
               <w:rPr>
                 <w:rStyle w:val="Hyperlink"/>
@@ -638,7 +638,7 @@
                 <w:noProof/>
                 <w:webHidden/>
               </w:rPr>
-              <w:instrText xml:space="preserve"> PAGEREF _Toc120728968 \h </w:instrText>
+              <w:instrText xml:space="preserve"> PAGEREF _Toc121169917 \h </w:instrText>
             </w:r>
             <w:r>
               <w:rPr>
@@ -676,10 +676,12 @@
               <w:tab w:val="right" w:leader="dot" w:pos="8494"/>
             </w:tabs>
             <w:rPr>
+              <w:rFonts w:eastAsiaTheme="minorEastAsia"/>
               <w:noProof/>
+              <w:lang w:eastAsia="pt-BR"/>
             </w:rPr>
           </w:pPr>
-          <w:hyperlink w:anchor="_Toc120728969" w:history="1">
+          <w:hyperlink w:anchor="_Toc121169918" w:history="1">
             <w:r>
               <w:rPr>
                 <w:rStyle w:val="Hyperlink"/>
@@ -706,7 +708,7 @@
                 <w:noProof/>
                 <w:webHidden/>
               </w:rPr>
-              <w:instrText xml:space="preserve"> PAGEREF _Toc120728969 \h </w:instrText>
+              <w:instrText xml:space="preserve"> PAGEREF _Toc121169918 \h </w:instrText>
             </w:r>
             <w:r>
               <w:rPr>
@@ -744,10 +746,12 @@
               <w:tab w:val="right" w:leader="dot" w:pos="8494"/>
             </w:tabs>
             <w:rPr>
+              <w:rFonts w:eastAsiaTheme="minorEastAsia"/>
               <w:noProof/>
+              <w:lang w:eastAsia="pt-BR"/>
             </w:rPr>
           </w:pPr>
-          <w:hyperlink w:anchor="_Toc120728970" w:history="1">
+          <w:hyperlink w:anchor="_Toc121169919" w:history="1">
             <w:r>
               <w:rPr>
                 <w:rStyle w:val="Hyperlink"/>
@@ -774,7 +778,7 @@
                 <w:noProof/>
                 <w:webHidden/>
               </w:rPr>
-              <w:instrText xml:space="preserve"> PAGEREF _Toc120728970 \h </w:instrText>
+              <w:instrText xml:space="preserve"> PAGEREF _Toc121169919 \h </w:instrText>
             </w:r>
             <w:r>
               <w:rPr>
@@ -812,10 +816,12 @@
               <w:tab w:val="right" w:leader="dot" w:pos="8494"/>
             </w:tabs>
             <w:rPr>
+              <w:rFonts w:eastAsiaTheme="minorEastAsia"/>
               <w:noProof/>
+              <w:lang w:eastAsia="pt-BR"/>
             </w:rPr>
           </w:pPr>
-          <w:hyperlink w:anchor="_Toc120728971" w:history="1">
+          <w:hyperlink w:anchor="_Toc121169920" w:history="1">
             <w:r>
               <w:rPr>
                 <w:rStyle w:val="Hyperlink"/>
@@ -842,7 +848,7 @@
                 <w:noProof/>
                 <w:webHidden/>
               </w:rPr>
-              <w:instrText xml:space="preserve"> PAGEREF _Toc120728971 \h </w:instrText>
+              <w:instrText xml:space="preserve"> PAGEREF _Toc121169920 \h </w:instrText>
             </w:r>
             <w:r>
               <w:rPr>
@@ -880,10 +886,12 @@
               <w:tab w:val="right" w:leader="dot" w:pos="8494"/>
             </w:tabs>
             <w:rPr>
+              <w:rFonts w:eastAsiaTheme="minorEastAsia"/>
               <w:noProof/>
+              <w:lang w:eastAsia="pt-BR"/>
             </w:rPr>
           </w:pPr>
-          <w:hyperlink w:anchor="_Toc120728972" w:history="1">
+          <w:hyperlink w:anchor="_Toc121169921" w:history="1">
             <w:r>
               <w:rPr>
                 <w:rStyle w:val="Hyperlink"/>
@@ -910,7 +918,7 @@
                 <w:noProof/>
                 <w:webHidden/>
               </w:rPr>
-              <w:instrText xml:space="preserve"> PAGEREF _Toc120728972 \h </w:instrText>
+              <w:instrText xml:space="preserve"> PAGEREF _Toc121169921 \h </w:instrText>
             </w:r>
             <w:r>
               <w:rPr>
@@ -948,10 +956,12 @@
               <w:tab w:val="right" w:leader="dot" w:pos="8494"/>
             </w:tabs>
             <w:rPr>
+              <w:rFonts w:eastAsiaTheme="minorEastAsia"/>
               <w:noProof/>
+              <w:lang w:eastAsia="pt-BR"/>
             </w:rPr>
           </w:pPr>
-          <w:hyperlink w:anchor="_Toc120728973" w:history="1">
+          <w:hyperlink w:anchor="_Toc121169922" w:history="1">
             <w:r>
               <w:rPr>
                 <w:rStyle w:val="Hyperlink"/>
@@ -978,7 +988,7 @@
                 <w:noProof/>
                 <w:webHidden/>
               </w:rPr>
-              <w:instrText xml:space="preserve"> PAGEREF _Toc120728973 \h </w:instrText>
+              <w:instrText xml:space="preserve"> PAGEREF _Toc121169922 \h </w:instrText>
             </w:r>
             <w:r>
               <w:rPr>
@@ -1021,7 +1031,7 @@
               <w:lang w:eastAsia="pt-BR"/>
             </w:rPr>
           </w:pPr>
-          <w:hyperlink w:anchor="_Toc120728974" w:history="1">
+          <w:hyperlink w:anchor="_Toc121169923" w:history="1">
             <w:r>
               <w:rPr>
                 <w:rStyle w:val="Hyperlink"/>
@@ -1048,7 +1058,7 @@
                 <w:noProof/>
                 <w:webHidden/>
               </w:rPr>
-              <w:instrText xml:space="preserve"> PAGEREF _Toc120728974 \h </w:instrText>
+              <w:instrText xml:space="preserve"> PAGEREF _Toc121169923 \h </w:instrText>
             </w:r>
             <w:r>
               <w:rPr>
@@ -1068,7 +1078,7 @@
                 <w:noProof/>
                 <w:webHidden/>
               </w:rPr>
-              <w:t>4</w:t>
+              <w:t>5</w:t>
             </w:r>
             <w:r>
               <w:rPr>
@@ -1091,7 +1101,7 @@
               <w:lang w:eastAsia="pt-BR"/>
             </w:rPr>
           </w:pPr>
-          <w:hyperlink w:anchor="_Toc120728975" w:history="1">
+          <w:hyperlink w:anchor="_Toc121169924" w:history="1">
             <w:r>
               <w:rPr>
                 <w:rStyle w:val="Hyperlink"/>
@@ -1118,7 +1128,7 @@
                 <w:noProof/>
                 <w:webHidden/>
               </w:rPr>
-              <w:instrText xml:space="preserve"> PAGEREF _Toc120728975 \h </w:instrText>
+              <w:instrText xml:space="preserve"> PAGEREF _Toc121169924 \h </w:instrText>
             </w:r>
             <w:r>
               <w:rPr>
@@ -1161,7 +1171,7 @@
               <w:lang w:eastAsia="pt-BR"/>
             </w:rPr>
           </w:pPr>
-          <w:hyperlink w:anchor="_Toc120728976" w:history="1">
+          <w:hyperlink w:anchor="_Toc121169925" w:history="1">
             <w:r>
               <w:rPr>
                 <w:rStyle w:val="Hyperlink"/>
@@ -1188,7 +1198,7 @@
                 <w:noProof/>
                 <w:webHidden/>
               </w:rPr>
-              <w:instrText xml:space="preserve"> PAGEREF _Toc120728976 \h </w:instrText>
+              <w:instrText xml:space="preserve"> PAGEREF _Toc121169925 \h </w:instrText>
             </w:r>
             <w:r>
               <w:rPr>
@@ -1231,7 +1241,7 @@
               <w:lang w:eastAsia="pt-BR"/>
             </w:rPr>
           </w:pPr>
-          <w:hyperlink w:anchor="_Toc120728977" w:history="1">
+          <w:hyperlink w:anchor="_Toc121169926" w:history="1">
             <w:r>
               <w:rPr>
                 <w:rStyle w:val="Hyperlink"/>
@@ -1258,7 +1268,7 @@
                 <w:noProof/>
                 <w:webHidden/>
               </w:rPr>
-              <w:instrText xml:space="preserve"> PAGEREF _Toc120728977 \h </w:instrText>
+              <w:instrText xml:space="preserve"> PAGEREF _Toc121169926 \h </w:instrText>
             </w:r>
             <w:r>
               <w:rPr>
@@ -1301,7 +1311,7 @@
               <w:lang w:eastAsia="pt-BR"/>
             </w:rPr>
           </w:pPr>
-          <w:hyperlink w:anchor="_Toc120728978" w:history="1">
+          <w:hyperlink w:anchor="_Toc121169927" w:history="1">
             <w:r>
               <w:rPr>
                 <w:rStyle w:val="Hyperlink"/>
@@ -1342,7 +1352,7 @@
                 <w:noProof/>
                 <w:webHidden/>
               </w:rPr>
-              <w:instrText xml:space="preserve"> PAGEREF _Toc120728978 \h </w:instrText>
+              <w:instrText xml:space="preserve"> PAGEREF _Toc121169927 \h </w:instrText>
             </w:r>
             <w:r>
               <w:rPr>
@@ -1385,7 +1395,7 @@
               <w:lang w:eastAsia="pt-BR"/>
             </w:rPr>
           </w:pPr>
-          <w:hyperlink w:anchor="_Toc120728979" w:history="1">
+          <w:hyperlink w:anchor="_Toc121169928" w:history="1">
             <w:r>
               <w:rPr>
                 <w:rStyle w:val="Hyperlink"/>
@@ -1412,7 +1422,7 @@
                 <w:noProof/>
                 <w:webHidden/>
               </w:rPr>
-              <w:instrText xml:space="preserve"> PAGEREF _Toc120728979 \h </w:instrText>
+              <w:instrText xml:space="preserve"> PAGEREF _Toc121169928 \h </w:instrText>
             </w:r>
             <w:r>
               <w:rPr>
@@ -1432,7 +1442,7 @@
                 <w:noProof/>
                 <w:webHidden/>
               </w:rPr>
-              <w:t>6</w:t>
+              <w:t>7</w:t>
             </w:r>
             <w:r>
               <w:rPr>
@@ -1455,7 +1465,7 @@
               <w:lang w:eastAsia="pt-BR"/>
             </w:rPr>
           </w:pPr>
-          <w:hyperlink w:anchor="_Toc120728980" w:history="1">
+          <w:hyperlink w:anchor="_Toc121169929" w:history="1">
             <w:r>
               <w:rPr>
                 <w:rStyle w:val="Hyperlink"/>
@@ -1482,7 +1492,7 @@
                 <w:noProof/>
                 <w:webHidden/>
               </w:rPr>
-              <w:instrText xml:space="preserve"> PAGEREF _Toc120728980 \h </w:instrText>
+              <w:instrText xml:space="preserve"> PAGEREF _Toc121169929 \h </w:instrText>
             </w:r>
             <w:r>
               <w:rPr>
@@ -1525,7 +1535,7 @@
               <w:lang w:eastAsia="pt-BR"/>
             </w:rPr>
           </w:pPr>
-          <w:hyperlink w:anchor="_Toc120728981" w:history="1">
+          <w:hyperlink w:anchor="_Toc121169930" w:history="1">
             <w:r>
               <w:rPr>
                 <w:rStyle w:val="Hyperlink"/>
@@ -1552,7 +1562,7 @@
                 <w:noProof/>
                 <w:webHidden/>
               </w:rPr>
-              <w:instrText xml:space="preserve"> PAGEREF _Toc120728981 \h </w:instrText>
+              <w:instrText xml:space="preserve"> PAGEREF _Toc121169930 \h </w:instrText>
             </w:r>
             <w:r>
               <w:rPr>
@@ -1595,7 +1605,7 @@
               <w:lang w:eastAsia="pt-BR"/>
             </w:rPr>
           </w:pPr>
-          <w:hyperlink w:anchor="_Toc120728982" w:history="1">
+          <w:hyperlink w:anchor="_Toc121169931" w:history="1">
             <w:r>
               <w:rPr>
                 <w:rStyle w:val="Hyperlink"/>
@@ -1622,7 +1632,7 @@
                 <w:noProof/>
                 <w:webHidden/>
               </w:rPr>
-              <w:instrText xml:space="preserve"> PAGEREF _Toc120728982 \h </w:instrText>
+              <w:instrText xml:space="preserve"> PAGEREF _Toc121169931 \h </w:instrText>
             </w:r>
             <w:r>
               <w:rPr>
@@ -1665,7 +1675,7 @@
               <w:lang w:eastAsia="pt-BR"/>
             </w:rPr>
           </w:pPr>
-          <w:hyperlink w:anchor="_Toc120728983" w:history="1">
+          <w:hyperlink w:anchor="_Toc121169932" w:history="1">
             <w:r>
               <w:rPr>
                 <w:rStyle w:val="Hyperlink"/>
@@ -1692,7 +1702,7 @@
                 <w:noProof/>
                 <w:webHidden/>
               </w:rPr>
-              <w:instrText xml:space="preserve"> PAGEREF _Toc120728983 \h </w:instrText>
+              <w:instrText xml:space="preserve"> PAGEREF _Toc121169932 \h </w:instrText>
             </w:r>
             <w:r>
               <w:rPr>
@@ -1735,7 +1745,7 @@
               <w:lang w:eastAsia="pt-BR"/>
             </w:rPr>
           </w:pPr>
-          <w:hyperlink w:anchor="_Toc120728984" w:history="1">
+          <w:hyperlink w:anchor="_Toc121169933" w:history="1">
             <w:r>
               <w:rPr>
                 <w:rStyle w:val="Hyperlink"/>
@@ -1762,7 +1772,7 @@
                 <w:noProof/>
                 <w:webHidden/>
               </w:rPr>
-              <w:instrText xml:space="preserve"> PAGEREF _Toc120728984 \h </w:instrText>
+              <w:instrText xml:space="preserve"> PAGEREF _Toc121169933 \h </w:instrText>
             </w:r>
             <w:r>
               <w:rPr>
@@ -1805,7 +1815,7 @@
               <w:lang w:eastAsia="pt-BR"/>
             </w:rPr>
           </w:pPr>
-          <w:hyperlink w:anchor="_Toc120728985" w:history="1">
+          <w:hyperlink w:anchor="_Toc121169934" w:history="1">
             <w:r>
               <w:rPr>
                 <w:rStyle w:val="Hyperlink"/>
@@ -1832,7 +1842,7 @@
                 <w:noProof/>
                 <w:webHidden/>
               </w:rPr>
-              <w:instrText xml:space="preserve"> PAGEREF _Toc120728985 \h </w:instrText>
+              <w:instrText xml:space="preserve"> PAGEREF _Toc121169934 \h </w:instrText>
             </w:r>
             <w:r>
               <w:rPr>
@@ -1852,7 +1862,7 @@
                 <w:noProof/>
                 <w:webHidden/>
               </w:rPr>
-              <w:t>8</w:t>
+              <w:t>9</w:t>
             </w:r>
             <w:r>
               <w:rPr>
@@ -1875,7 +1885,7 @@
               <w:lang w:eastAsia="pt-BR"/>
             </w:rPr>
           </w:pPr>
-          <w:hyperlink w:anchor="_Toc120728986" w:history="1">
+          <w:hyperlink w:anchor="_Toc121169935" w:history="1">
             <w:r>
               <w:rPr>
                 <w:rStyle w:val="Hyperlink"/>
@@ -1902,7 +1912,7 @@
                 <w:noProof/>
                 <w:webHidden/>
               </w:rPr>
-              <w:instrText xml:space="preserve"> PAGEREF _Toc120728986 \h </w:instrText>
+              <w:instrText xml:space="preserve"> PAGEREF _Toc121169935 \h </w:instrText>
             </w:r>
             <w:r>
               <w:rPr>
@@ -1945,7 +1955,7 @@
               <w:lang w:eastAsia="pt-BR"/>
             </w:rPr>
           </w:pPr>
-          <w:hyperlink w:anchor="_Toc120728987" w:history="1">
+          <w:hyperlink w:anchor="_Toc121169936" w:history="1">
             <w:r>
               <w:rPr>
                 <w:rStyle w:val="Hyperlink"/>
@@ -1972,7 +1982,7 @@
                 <w:noProof/>
                 <w:webHidden/>
               </w:rPr>
-              <w:instrText xml:space="preserve"> PAGEREF _Toc120728987 \h </w:instrText>
+              <w:instrText xml:space="preserve"> PAGEREF _Toc121169936 \h </w:instrText>
             </w:r>
             <w:r>
               <w:rPr>
@@ -2015,7 +2025,7 @@
               <w:lang w:eastAsia="pt-BR"/>
             </w:rPr>
           </w:pPr>
-          <w:hyperlink w:anchor="_Toc120728988" w:history="1">
+          <w:hyperlink w:anchor="_Toc121169937" w:history="1">
             <w:r>
               <w:rPr>
                 <w:rStyle w:val="Hyperlink"/>
@@ -2042,7 +2052,7 @@
                 <w:noProof/>
                 <w:webHidden/>
               </w:rPr>
-              <w:instrText xml:space="preserve"> PAGEREF _Toc120728988 \h </w:instrText>
+              <w:instrText xml:space="preserve"> PAGEREF _Toc121169937 \h </w:instrText>
             </w:r>
             <w:r>
               <w:rPr>
@@ -2085,7 +2095,7 @@
               <w:lang w:eastAsia="pt-BR"/>
             </w:rPr>
           </w:pPr>
-          <w:hyperlink w:anchor="_Toc120728989" w:history="1">
+          <w:hyperlink w:anchor="_Toc121169938" w:history="1">
             <w:r>
               <w:rPr>
                 <w:rStyle w:val="Hyperlink"/>
@@ -2112,7 +2122,7 @@
                 <w:noProof/>
                 <w:webHidden/>
               </w:rPr>
-              <w:instrText xml:space="preserve"> PAGEREF _Toc120728989 \h </w:instrText>
+              <w:instrText xml:space="preserve"> PAGEREF _Toc121169938 \h </w:instrText>
             </w:r>
             <w:r>
               <w:rPr>
@@ -2155,7 +2165,7 @@
               <w:lang w:eastAsia="pt-BR"/>
             </w:rPr>
           </w:pPr>
-          <w:hyperlink w:anchor="_Toc120728990" w:history="1">
+          <w:hyperlink w:anchor="_Toc121169939" w:history="1">
             <w:r>
               <w:rPr>
                 <w:rStyle w:val="Hyperlink"/>
@@ -2182,7 +2192,7 @@
                 <w:noProof/>
                 <w:webHidden/>
               </w:rPr>
-              <w:instrText xml:space="preserve"> PAGEREF _Toc120728990 \h </w:instrText>
+              <w:instrText xml:space="preserve"> PAGEREF _Toc121169939 \h </w:instrText>
             </w:r>
             <w:r>
               <w:rPr>
@@ -2225,7 +2235,7 @@
               <w:lang w:eastAsia="pt-BR"/>
             </w:rPr>
           </w:pPr>
-          <w:hyperlink w:anchor="_Toc120728991" w:history="1">
+          <w:hyperlink w:anchor="_Toc121169940" w:history="1">
             <w:r>
               <w:rPr>
                 <w:rStyle w:val="Hyperlink"/>
@@ -2252,7 +2262,7 @@
                 <w:noProof/>
                 <w:webHidden/>
               </w:rPr>
-              <w:instrText xml:space="preserve"> PAGEREF _Toc120728991 \h </w:instrText>
+              <w:instrText xml:space="preserve"> PAGEREF _Toc121169940 \h </w:instrText>
             </w:r>
             <w:r>
               <w:rPr>
@@ -2295,7 +2305,7 @@
               <w:lang w:eastAsia="pt-BR"/>
             </w:rPr>
           </w:pPr>
-          <w:hyperlink w:anchor="_Toc120728992" w:history="1">
+          <w:hyperlink w:anchor="_Toc121169941" w:history="1">
             <w:r>
               <w:rPr>
                 <w:rStyle w:val="Hyperlink"/>
@@ -2322,7 +2332,7 @@
                 <w:noProof/>
                 <w:webHidden/>
               </w:rPr>
-              <w:instrText xml:space="preserve"> PAGEREF _Toc120728992 \h </w:instrText>
+              <w:instrText xml:space="preserve"> PAGEREF _Toc121169941 \h </w:instrText>
             </w:r>
             <w:r>
               <w:rPr>
@@ -2365,7 +2375,7 @@
               <w:lang w:eastAsia="pt-BR"/>
             </w:rPr>
           </w:pPr>
-          <w:hyperlink w:anchor="_Toc120728993" w:history="1">
+          <w:hyperlink w:anchor="_Toc121169942" w:history="1">
             <w:r>
               <w:rPr>
                 <w:rStyle w:val="Hyperlink"/>
@@ -2392,7 +2402,7 @@
                 <w:noProof/>
                 <w:webHidden/>
               </w:rPr>
-              <w:instrText xml:space="preserve"> PAGEREF _Toc120728993 \h </w:instrText>
+              <w:instrText xml:space="preserve"> PAGEREF _Toc121169942 \h </w:instrText>
             </w:r>
             <w:r>
               <w:rPr>
@@ -2435,7 +2445,7 @@
               <w:lang w:eastAsia="pt-BR"/>
             </w:rPr>
           </w:pPr>
-          <w:hyperlink w:anchor="_Toc120728994" w:history="1">
+          <w:hyperlink w:anchor="_Toc121169943" w:history="1">
             <w:r>
               <w:rPr>
                 <w:rStyle w:val="Hyperlink"/>
@@ -2462,7 +2472,7 @@
                 <w:noProof/>
                 <w:webHidden/>
               </w:rPr>
-              <w:instrText xml:space="preserve"> PAGEREF _Toc120728994 \h </w:instrText>
+              <w:instrText xml:space="preserve"> PAGEREF _Toc121169943 \h </w:instrText>
             </w:r>
             <w:r>
               <w:rPr>
@@ -2505,7 +2515,7 @@
               <w:lang w:eastAsia="pt-BR"/>
             </w:rPr>
           </w:pPr>
-          <w:hyperlink w:anchor="_Toc120728995" w:history="1">
+          <w:hyperlink w:anchor="_Toc121169944" w:history="1">
             <w:r>
               <w:rPr>
                 <w:rStyle w:val="Hyperlink"/>
@@ -2532,7 +2542,7 @@
                 <w:noProof/>
                 <w:webHidden/>
               </w:rPr>
-              <w:instrText xml:space="preserve"> PAGEREF _Toc120728995 \h </w:instrText>
+              <w:instrText xml:space="preserve"> PAGEREF _Toc121169944 \h </w:instrText>
             </w:r>
             <w:r>
               <w:rPr>
@@ -2575,7 +2585,7 @@
               <w:lang w:eastAsia="pt-BR"/>
             </w:rPr>
           </w:pPr>
-          <w:hyperlink w:anchor="_Toc120728996" w:history="1">
+          <w:hyperlink w:anchor="_Toc121169945" w:history="1">
             <w:r>
               <w:rPr>
                 <w:rStyle w:val="Hyperlink"/>
@@ -2616,7 +2626,7 @@
                 <w:noProof/>
                 <w:webHidden/>
               </w:rPr>
-              <w:instrText xml:space="preserve"> PAGEREF _Toc120728996 \h </w:instrText>
+              <w:instrText xml:space="preserve"> PAGEREF _Toc121169945 \h </w:instrText>
             </w:r>
             <w:r>
               <w:rPr>
@@ -2659,7 +2669,7 @@
               <w:lang w:eastAsia="pt-BR"/>
             </w:rPr>
           </w:pPr>
-          <w:hyperlink w:anchor="_Toc120728997" w:history="1">
+          <w:hyperlink w:anchor="_Toc121169946" w:history="1">
             <w:r>
               <w:rPr>
                 <w:rStyle w:val="Hyperlink"/>
@@ -2700,7 +2710,7 @@
                 <w:noProof/>
                 <w:webHidden/>
               </w:rPr>
-              <w:instrText xml:space="preserve"> PAGEREF _Toc120728997 \h </w:instrText>
+              <w:instrText xml:space="preserve"> PAGEREF _Toc121169946 \h </w:instrText>
             </w:r>
             <w:r>
               <w:rPr>
@@ -2743,7 +2753,7 @@
               <w:lang w:eastAsia="pt-BR"/>
             </w:rPr>
           </w:pPr>
-          <w:hyperlink w:anchor="_Toc120728998" w:history="1">
+          <w:hyperlink w:anchor="_Toc121169947" w:history="1">
             <w:r>
               <w:rPr>
                 <w:rStyle w:val="Hyperlink"/>
@@ -2784,7 +2794,7 @@
                 <w:noProof/>
                 <w:webHidden/>
               </w:rPr>
-              <w:instrText xml:space="preserve"> PAGEREF _Toc120728998 \h </w:instrText>
+              <w:instrText xml:space="preserve"> PAGEREF _Toc121169947 \h </w:instrText>
             </w:r>
             <w:r>
               <w:rPr>
@@ -2827,7 +2837,7 @@
               <w:lang w:eastAsia="pt-BR"/>
             </w:rPr>
           </w:pPr>
-          <w:hyperlink w:anchor="_Toc120728999" w:history="1">
+          <w:hyperlink w:anchor="_Toc121169948" w:history="1">
             <w:r>
               <w:rPr>
                 <w:rStyle w:val="Hyperlink"/>
@@ -2854,7 +2864,7 @@
                 <w:noProof/>
                 <w:webHidden/>
               </w:rPr>
-              <w:instrText xml:space="preserve"> PAGEREF _Toc120728999 \h </w:instrText>
+              <w:instrText xml:space="preserve"> PAGEREF _Toc121169948 \h </w:instrText>
             </w:r>
             <w:r>
               <w:rPr>
@@ -2897,7 +2907,7 @@
               <w:lang w:eastAsia="pt-BR"/>
             </w:rPr>
           </w:pPr>
-          <w:hyperlink w:anchor="_Toc120729000" w:history="1">
+          <w:hyperlink w:anchor="_Toc121169949" w:history="1">
             <w:r>
               <w:rPr>
                 <w:rStyle w:val="Hyperlink"/>
@@ -2924,7 +2934,7 @@
                 <w:noProof/>
                 <w:webHidden/>
               </w:rPr>
-              <w:instrText xml:space="preserve"> PAGEREF _Toc120729000 \h </w:instrText>
+              <w:instrText xml:space="preserve"> PAGEREF _Toc121169949 \h </w:instrText>
             </w:r>
             <w:r>
               <w:rPr>
@@ -2967,7 +2977,7 @@
               <w:lang w:eastAsia="pt-BR"/>
             </w:rPr>
           </w:pPr>
-          <w:hyperlink w:anchor="_Toc120729001" w:history="1">
+          <w:hyperlink w:anchor="_Toc121169950" w:history="1">
             <w:r>
               <w:rPr>
                 <w:rStyle w:val="Hyperlink"/>
@@ -2994,7 +3004,7 @@
                 <w:noProof/>
                 <w:webHidden/>
               </w:rPr>
-              <w:instrText xml:space="preserve"> PAGEREF _Toc120729001 \h </w:instrText>
+              <w:instrText xml:space="preserve"> PAGEREF _Toc121169950 \h </w:instrText>
             </w:r>
             <w:r>
               <w:rPr>
@@ -3037,7 +3047,7 @@
               <w:lang w:eastAsia="pt-BR"/>
             </w:rPr>
           </w:pPr>
-          <w:hyperlink w:anchor="_Toc120729002" w:history="1">
+          <w:hyperlink w:anchor="_Toc121169951" w:history="1">
             <w:r>
               <w:rPr>
                 <w:rStyle w:val="Hyperlink"/>
@@ -3064,7 +3074,7 @@
                 <w:noProof/>
                 <w:webHidden/>
               </w:rPr>
-              <w:instrText xml:space="preserve"> PAGEREF _Toc120729002 \h </w:instrText>
+              <w:instrText xml:space="preserve"> PAGEREF _Toc121169951 \h </w:instrText>
             </w:r>
             <w:r>
               <w:rPr>
@@ -3107,7 +3117,7 @@
               <w:lang w:eastAsia="pt-BR"/>
             </w:rPr>
           </w:pPr>
-          <w:hyperlink w:anchor="_Toc120729003" w:history="1">
+          <w:hyperlink w:anchor="_Toc121169952" w:history="1">
             <w:r>
               <w:rPr>
                 <w:rStyle w:val="Hyperlink"/>
@@ -3134,7 +3144,7 @@
                 <w:noProof/>
                 <w:webHidden/>
               </w:rPr>
-              <w:instrText xml:space="preserve"> PAGEREF _Toc120729003 \h </w:instrText>
+              <w:instrText xml:space="preserve"> PAGEREF _Toc121169952 \h </w:instrText>
             </w:r>
             <w:r>
               <w:rPr>
@@ -3166,6 +3176,642 @@
           </w:hyperlink>
         </w:p>
         <w:p>
+          <w:pPr>
+            <w:pStyle w:val="Sumrio2"/>
+            <w:tabs>
+              <w:tab w:val="right" w:leader="dot" w:pos="8494"/>
+            </w:tabs>
+            <w:rPr>
+              <w:rFonts w:eastAsiaTheme="minorEastAsia"/>
+              <w:noProof/>
+              <w:lang w:eastAsia="pt-BR"/>
+            </w:rPr>
+          </w:pPr>
+          <w:hyperlink w:anchor="_Toc121169953" w:history="1">
+            <w:r>
+              <w:rPr>
+                <w:rStyle w:val="Hyperlink"/>
+                <w:noProof/>
+              </w:rPr>
+              <w:t>Criando a Annotation @Entity</w:t>
+            </w:r>
+            <w:r>
+              <w:rPr>
+                <w:noProof/>
+                <w:webHidden/>
+              </w:rPr>
+              <w:tab/>
+            </w:r>
+            <w:r>
+              <w:rPr>
+                <w:noProof/>
+                <w:webHidden/>
+              </w:rPr>
+              <w:fldChar w:fldCharType="begin"/>
+            </w:r>
+            <w:r>
+              <w:rPr>
+                <w:noProof/>
+                <w:webHidden/>
+              </w:rPr>
+              <w:instrText xml:space="preserve"> PAGEREF _Toc121169953 \h </w:instrText>
+            </w:r>
+            <w:r>
+              <w:rPr>
+                <w:noProof/>
+                <w:webHidden/>
+              </w:rPr>
+            </w:r>
+            <w:r>
+              <w:rPr>
+                <w:noProof/>
+                <w:webHidden/>
+              </w:rPr>
+              <w:fldChar w:fldCharType="separate"/>
+            </w:r>
+            <w:r>
+              <w:rPr>
+                <w:noProof/>
+                <w:webHidden/>
+              </w:rPr>
+              <w:t>14</w:t>
+            </w:r>
+            <w:r>
+              <w:rPr>
+                <w:noProof/>
+                <w:webHidden/>
+              </w:rPr>
+              <w:fldChar w:fldCharType="end"/>
+            </w:r>
+          </w:hyperlink>
+        </w:p>
+        <w:p>
+          <w:pPr>
+            <w:pStyle w:val="Sumrio2"/>
+            <w:tabs>
+              <w:tab w:val="right" w:leader="dot" w:pos="8494"/>
+            </w:tabs>
+            <w:rPr>
+              <w:rFonts w:eastAsiaTheme="minorEastAsia"/>
+              <w:noProof/>
+              <w:lang w:eastAsia="pt-BR"/>
+            </w:rPr>
+          </w:pPr>
+          <w:hyperlink w:anchor="_Toc121169954" w:history="1">
+            <w:r>
+              <w:rPr>
+                <w:rStyle w:val="Hyperlink"/>
+                <w:noProof/>
+              </w:rPr>
+              <w:t>Configurações de Persistência no Banco em “Resources”</w:t>
+            </w:r>
+            <w:r>
+              <w:rPr>
+                <w:noProof/>
+                <w:webHidden/>
+              </w:rPr>
+              <w:tab/>
+            </w:r>
+            <w:r>
+              <w:rPr>
+                <w:noProof/>
+                <w:webHidden/>
+              </w:rPr>
+              <w:fldChar w:fldCharType="begin"/>
+            </w:r>
+            <w:r>
+              <w:rPr>
+                <w:noProof/>
+                <w:webHidden/>
+              </w:rPr>
+              <w:instrText xml:space="preserve"> PAGEREF _Toc121169954 \h </w:instrText>
+            </w:r>
+            <w:r>
+              <w:rPr>
+                <w:noProof/>
+                <w:webHidden/>
+              </w:rPr>
+            </w:r>
+            <w:r>
+              <w:rPr>
+                <w:noProof/>
+                <w:webHidden/>
+              </w:rPr>
+              <w:fldChar w:fldCharType="separate"/>
+            </w:r>
+            <w:r>
+              <w:rPr>
+                <w:noProof/>
+                <w:webHidden/>
+              </w:rPr>
+              <w:t>14</w:t>
+            </w:r>
+            <w:r>
+              <w:rPr>
+                <w:noProof/>
+                <w:webHidden/>
+              </w:rPr>
+              <w:fldChar w:fldCharType="end"/>
+            </w:r>
+          </w:hyperlink>
+        </w:p>
+        <w:p>
+          <w:pPr>
+            <w:pStyle w:val="Sumrio2"/>
+            <w:tabs>
+              <w:tab w:val="right" w:leader="dot" w:pos="8494"/>
+            </w:tabs>
+            <w:rPr>
+              <w:rFonts w:eastAsiaTheme="minorEastAsia"/>
+              <w:noProof/>
+              <w:lang w:eastAsia="pt-BR"/>
+            </w:rPr>
+          </w:pPr>
+          <w:hyperlink w:anchor="_Toc121169955" w:history="1">
+            <w:r>
+              <w:rPr>
+                <w:rStyle w:val="Hyperlink"/>
+                <w:noProof/>
+              </w:rPr>
+              <w:t>Deu Erroooooo, mas já resolvido</w:t>
+            </w:r>
+            <w:r>
+              <w:rPr>
+                <w:noProof/>
+                <w:webHidden/>
+              </w:rPr>
+              <w:tab/>
+            </w:r>
+            <w:r>
+              <w:rPr>
+                <w:noProof/>
+                <w:webHidden/>
+              </w:rPr>
+              <w:fldChar w:fldCharType="begin"/>
+            </w:r>
+            <w:r>
+              <w:rPr>
+                <w:noProof/>
+                <w:webHidden/>
+              </w:rPr>
+              <w:instrText xml:space="preserve"> PAGEREF _Toc121169955 \h </w:instrText>
+            </w:r>
+            <w:r>
+              <w:rPr>
+                <w:noProof/>
+                <w:webHidden/>
+              </w:rPr>
+            </w:r>
+            <w:r>
+              <w:rPr>
+                <w:noProof/>
+                <w:webHidden/>
+              </w:rPr>
+              <w:fldChar w:fldCharType="separate"/>
+            </w:r>
+            <w:r>
+              <w:rPr>
+                <w:noProof/>
+                <w:webHidden/>
+              </w:rPr>
+              <w:t>14</w:t>
+            </w:r>
+            <w:r>
+              <w:rPr>
+                <w:noProof/>
+                <w:webHidden/>
+              </w:rPr>
+              <w:fldChar w:fldCharType="end"/>
+            </w:r>
+          </w:hyperlink>
+        </w:p>
+        <w:p>
+          <w:pPr>
+            <w:pStyle w:val="Sumrio1"/>
+            <w:tabs>
+              <w:tab w:val="right" w:leader="dot" w:pos="8494"/>
+            </w:tabs>
+            <w:rPr>
+              <w:rFonts w:eastAsiaTheme="minorEastAsia"/>
+              <w:noProof/>
+              <w:lang w:eastAsia="pt-BR"/>
+            </w:rPr>
+          </w:pPr>
+          <w:hyperlink w:anchor="_Toc121169956" w:history="1">
+            <w:r>
+              <w:rPr>
+                <w:rStyle w:val="Hyperlink"/>
+                <w:noProof/>
+              </w:rPr>
+              <w:t>Após implementação Banco, Preparando camadas para requisições no banco!</w:t>
+            </w:r>
+            <w:r>
+              <w:rPr>
+                <w:noProof/>
+                <w:webHidden/>
+              </w:rPr>
+              <w:tab/>
+            </w:r>
+            <w:r>
+              <w:rPr>
+                <w:noProof/>
+                <w:webHidden/>
+              </w:rPr>
+              <w:fldChar w:fldCharType="begin"/>
+            </w:r>
+            <w:r>
+              <w:rPr>
+                <w:noProof/>
+                <w:webHidden/>
+              </w:rPr>
+              <w:instrText xml:space="preserve"> PAGEREF _Toc121169956 \h </w:instrText>
+            </w:r>
+            <w:r>
+              <w:rPr>
+                <w:noProof/>
+                <w:webHidden/>
+              </w:rPr>
+            </w:r>
+            <w:r>
+              <w:rPr>
+                <w:noProof/>
+                <w:webHidden/>
+              </w:rPr>
+              <w:fldChar w:fldCharType="separate"/>
+            </w:r>
+            <w:r>
+              <w:rPr>
+                <w:noProof/>
+                <w:webHidden/>
+              </w:rPr>
+              <w:t>15</w:t>
+            </w:r>
+            <w:r>
+              <w:rPr>
+                <w:noProof/>
+                <w:webHidden/>
+              </w:rPr>
+              <w:fldChar w:fldCharType="end"/>
+            </w:r>
+          </w:hyperlink>
+        </w:p>
+        <w:p>
+          <w:pPr>
+            <w:pStyle w:val="Sumrio2"/>
+            <w:tabs>
+              <w:tab w:val="right" w:leader="dot" w:pos="8494"/>
+            </w:tabs>
+            <w:rPr>
+              <w:rFonts w:eastAsiaTheme="minorEastAsia"/>
+              <w:noProof/>
+              <w:lang w:eastAsia="pt-BR"/>
+            </w:rPr>
+          </w:pPr>
+          <w:hyperlink w:anchor="_Toc121169957" w:history="1">
+            <w:r>
+              <w:rPr>
+                <w:rStyle w:val="Hyperlink"/>
+                <w:noProof/>
+              </w:rPr>
+              <w:t>Repositório finalmente começa a funcionar</w:t>
+            </w:r>
+            <w:r>
+              <w:rPr>
+                <w:noProof/>
+                <w:webHidden/>
+              </w:rPr>
+              <w:tab/>
+            </w:r>
+            <w:r>
+              <w:rPr>
+                <w:noProof/>
+                <w:webHidden/>
+              </w:rPr>
+              <w:fldChar w:fldCharType="begin"/>
+            </w:r>
+            <w:r>
+              <w:rPr>
+                <w:noProof/>
+                <w:webHidden/>
+              </w:rPr>
+              <w:instrText xml:space="preserve"> PAGEREF _Toc121169957 \h </w:instrText>
+            </w:r>
+            <w:r>
+              <w:rPr>
+                <w:noProof/>
+                <w:webHidden/>
+              </w:rPr>
+            </w:r>
+            <w:r>
+              <w:rPr>
+                <w:noProof/>
+                <w:webHidden/>
+              </w:rPr>
+              <w:fldChar w:fldCharType="separate"/>
+            </w:r>
+            <w:r>
+              <w:rPr>
+                <w:noProof/>
+                <w:webHidden/>
+              </w:rPr>
+              <w:t>15</w:t>
+            </w:r>
+            <w:r>
+              <w:rPr>
+                <w:noProof/>
+                <w:webHidden/>
+              </w:rPr>
+              <w:fldChar w:fldCharType="end"/>
+            </w:r>
+          </w:hyperlink>
+        </w:p>
+        <w:p>
+          <w:pPr>
+            <w:pStyle w:val="Sumrio2"/>
+            <w:tabs>
+              <w:tab w:val="right" w:leader="dot" w:pos="8494"/>
+            </w:tabs>
+            <w:rPr>
+              <w:rFonts w:eastAsiaTheme="minorEastAsia"/>
+              <w:noProof/>
+              <w:lang w:eastAsia="pt-BR"/>
+            </w:rPr>
+          </w:pPr>
+          <w:hyperlink w:anchor="_Toc121169958" w:history="1">
+            <w:r>
+              <w:rPr>
+                <w:rStyle w:val="Hyperlink"/>
+                <w:noProof/>
+              </w:rPr>
+              <w:t>Implementar o Service com JPA</w:t>
+            </w:r>
+            <w:r>
+              <w:rPr>
+                <w:noProof/>
+                <w:webHidden/>
+              </w:rPr>
+              <w:tab/>
+            </w:r>
+            <w:r>
+              <w:rPr>
+                <w:noProof/>
+                <w:webHidden/>
+              </w:rPr>
+              <w:fldChar w:fldCharType="begin"/>
+            </w:r>
+            <w:r>
+              <w:rPr>
+                <w:noProof/>
+                <w:webHidden/>
+              </w:rPr>
+              <w:instrText xml:space="preserve"> PAGEREF _Toc121169958 \h </w:instrText>
+            </w:r>
+            <w:r>
+              <w:rPr>
+                <w:noProof/>
+                <w:webHidden/>
+              </w:rPr>
+            </w:r>
+            <w:r>
+              <w:rPr>
+                <w:noProof/>
+                <w:webHidden/>
+              </w:rPr>
+              <w:fldChar w:fldCharType="separate"/>
+            </w:r>
+            <w:r>
+              <w:rPr>
+                <w:noProof/>
+                <w:webHidden/>
+              </w:rPr>
+              <w:t>15</w:t>
+            </w:r>
+            <w:r>
+              <w:rPr>
+                <w:noProof/>
+                <w:webHidden/>
+              </w:rPr>
+              <w:fldChar w:fldCharType="end"/>
+            </w:r>
+          </w:hyperlink>
+        </w:p>
+        <w:p>
+          <w:pPr>
+            <w:pStyle w:val="Sumrio2"/>
+            <w:tabs>
+              <w:tab w:val="right" w:leader="dot" w:pos="8494"/>
+            </w:tabs>
+            <w:rPr>
+              <w:rFonts w:eastAsiaTheme="minorEastAsia"/>
+              <w:noProof/>
+              <w:lang w:eastAsia="pt-BR"/>
+            </w:rPr>
+          </w:pPr>
+          <w:hyperlink w:anchor="_Toc121169959" w:history="1">
+            <w:r>
+              <w:rPr>
+                <w:rStyle w:val="Hyperlink"/>
+                <w:noProof/>
+              </w:rPr>
+              <w:t>@Transactional</w:t>
+            </w:r>
+            <w:r>
+              <w:rPr>
+                <w:noProof/>
+                <w:webHidden/>
+              </w:rPr>
+              <w:tab/>
+            </w:r>
+            <w:r>
+              <w:rPr>
+                <w:noProof/>
+                <w:webHidden/>
+              </w:rPr>
+              <w:fldChar w:fldCharType="begin"/>
+            </w:r>
+            <w:r>
+              <w:rPr>
+                <w:noProof/>
+                <w:webHidden/>
+              </w:rPr>
+              <w:instrText xml:space="preserve"> PAGEREF _Toc121169959 \h </w:instrText>
+            </w:r>
+            <w:r>
+              <w:rPr>
+                <w:noProof/>
+                <w:webHidden/>
+              </w:rPr>
+            </w:r>
+            <w:r>
+              <w:rPr>
+                <w:noProof/>
+                <w:webHidden/>
+              </w:rPr>
+              <w:fldChar w:fldCharType="separate"/>
+            </w:r>
+            <w:r>
+              <w:rPr>
+                <w:noProof/>
+                <w:webHidden/>
+              </w:rPr>
+              <w:t>16</w:t>
+            </w:r>
+            <w:r>
+              <w:rPr>
+                <w:noProof/>
+                <w:webHidden/>
+              </w:rPr>
+              <w:fldChar w:fldCharType="end"/>
+            </w:r>
+          </w:hyperlink>
+        </w:p>
+        <w:p>
+          <w:pPr>
+            <w:pStyle w:val="Sumrio1"/>
+            <w:tabs>
+              <w:tab w:val="right" w:leader="dot" w:pos="8494"/>
+            </w:tabs>
+            <w:rPr>
+              <w:rFonts w:eastAsiaTheme="minorEastAsia"/>
+              <w:noProof/>
+              <w:lang w:eastAsia="pt-BR"/>
+            </w:rPr>
+          </w:pPr>
+          <w:hyperlink w:anchor="_Toc121169960" w:history="1">
+            <w:r>
+              <w:rPr>
+                <w:rStyle w:val="Hyperlink"/>
+                <w:noProof/>
+              </w:rPr>
+              <w:t>Aplicando Spring Security (Salvando em memoria)</w:t>
+            </w:r>
+            <w:r>
+              <w:rPr>
+                <w:noProof/>
+                <w:webHidden/>
+              </w:rPr>
+              <w:tab/>
+            </w:r>
+            <w:r>
+              <w:rPr>
+                <w:noProof/>
+                <w:webHidden/>
+              </w:rPr>
+              <w:fldChar w:fldCharType="begin"/>
+            </w:r>
+            <w:r>
+              <w:rPr>
+                <w:noProof/>
+                <w:webHidden/>
+              </w:rPr>
+              <w:instrText xml:space="preserve"> PAGEREF _Toc121169960 \h </w:instrText>
+            </w:r>
+            <w:r>
+              <w:rPr>
+                <w:noProof/>
+                <w:webHidden/>
+              </w:rPr>
+            </w:r>
+            <w:r>
+              <w:rPr>
+                <w:noProof/>
+                <w:webHidden/>
+              </w:rPr>
+              <w:fldChar w:fldCharType="separate"/>
+            </w:r>
+            <w:r>
+              <w:rPr>
+                <w:noProof/>
+                <w:webHidden/>
+              </w:rPr>
+              <w:t>17</w:t>
+            </w:r>
+            <w:r>
+              <w:rPr>
+                <w:noProof/>
+                <w:webHidden/>
+              </w:rPr>
+              <w:fldChar w:fldCharType="end"/>
+            </w:r>
+          </w:hyperlink>
+        </w:p>
+        <w:p>
+          <w:pPr>
+            <w:pStyle w:val="Sumrio2"/>
+            <w:tabs>
+              <w:tab w:val="right" w:leader="dot" w:pos="8494"/>
+            </w:tabs>
+            <w:rPr>
+              <w:rFonts w:eastAsiaTheme="minorEastAsia"/>
+              <w:noProof/>
+              <w:lang w:eastAsia="pt-BR"/>
+            </w:rPr>
+          </w:pPr>
+          <w:hyperlink w:anchor="_Toc121169961" w:history="1">
+            <w:r>
+              <w:rPr>
+                <w:rStyle w:val="Hyperlink"/>
+                <w:noProof/>
+              </w:rPr>
+              <w:t>@EnableWebSecurity</w:t>
+            </w:r>
+            <w:r>
+              <w:rPr>
+                <w:noProof/>
+                <w:webHidden/>
+              </w:rPr>
+              <w:tab/>
+            </w:r>
+            <w:r>
+              <w:rPr>
+                <w:noProof/>
+                <w:webHidden/>
+              </w:rPr>
+              <w:fldChar w:fldCharType="begin"/>
+            </w:r>
+            <w:r>
+              <w:rPr>
+                <w:noProof/>
+                <w:webHidden/>
+              </w:rPr>
+              <w:instrText xml:space="preserve"> PAGEREF _Toc121169961 \h </w:instrText>
+            </w:r>
+            <w:r>
+              <w:rPr>
+                <w:noProof/>
+                <w:webHidden/>
+              </w:rPr>
+            </w:r>
+            <w:r>
+              <w:rPr>
+                <w:noProof/>
+                <w:webHidden/>
+              </w:rPr>
+              <w:fldChar w:fldCharType="separate"/>
+            </w:r>
+            <w:r>
+              <w:rPr>
+                <w:noProof/>
+                <w:webHidden/>
+              </w:rPr>
+              <w:t>17</w:t>
+            </w:r>
+            <w:r>
+              <w:rPr>
+                <w:noProof/>
+                <w:webHidden/>
+              </w:rPr>
+              <w:fldChar w:fldCharType="end"/>
+            </w:r>
+          </w:hyperlink>
+        </w:p>
+        <w:p>
+          <w:pPr>
+            <w:rPr>
+              <w:b/>
+              <w:bCs/>
+            </w:rPr>
+          </w:pPr>
           <w:r>
             <w:fldChar w:fldCharType="end"/>
           </w:r>
@@ -3176,12 +3822,7 @@
       <w:pPr>
         <w:pStyle w:val="Ttulo1"/>
       </w:pPr>
-    </w:p>
-    <w:p>
-      <w:pPr>
-        <w:pStyle w:val="Ttulo1"/>
-      </w:pPr>
-      <w:bookmarkStart w:id="0" w:name="_Toc120728960"/>
+      <w:bookmarkStart w:id="0" w:name="_Toc121169909"/>
       <w:r>
         <w:t xml:space="preserve">Regras de </w:t>
       </w:r>
@@ -3217,7 +3858,7 @@
       <w:pPr>
         <w:pStyle w:val="Ttulo1"/>
       </w:pPr>
-      <w:bookmarkStart w:id="1" w:name="_Toc120728961"/>
+      <w:bookmarkStart w:id="1" w:name="_Toc121169910"/>
       <w:r>
         <w:t>RNF</w:t>
       </w:r>
@@ -3249,8 +3890,9 @@
       <w:pPr>
         <w:pStyle w:val="Ttulo1"/>
       </w:pPr>
-      <w:bookmarkStart w:id="2" w:name="_Toc120728962"/>
-      <w:r>
+      <w:bookmarkStart w:id="2" w:name="_Toc121169911"/>
+      <w:r>
+        <w:lastRenderedPageBreak/>
         <w:t>Introdução</w:t>
       </w:r>
       <w:bookmarkEnd w:id="2"/>
@@ -3262,7 +3904,7 @@
       <w:pPr>
         <w:pStyle w:val="Ttulo2"/>
       </w:pPr>
-      <w:bookmarkStart w:id="3" w:name="_Toc120728963"/>
+      <w:bookmarkStart w:id="3" w:name="_Toc121169912"/>
       <w:r>
         <w:t>Spring Boot</w:t>
       </w:r>
@@ -3284,9 +3926,8 @@
       <w:pPr>
         <w:pStyle w:val="Ttulo2"/>
       </w:pPr>
-      <w:bookmarkStart w:id="4" w:name="_Toc120728964"/>
-      <w:r>
-        <w:lastRenderedPageBreak/>
+      <w:bookmarkStart w:id="4" w:name="_Toc121169913"/>
+      <w:r>
         <w:t>Spring Framework</w:t>
       </w:r>
       <w:bookmarkEnd w:id="4"/>
@@ -3301,7 +3942,7 @@
       <w:pPr>
         <w:pStyle w:val="Ttulo2"/>
       </w:pPr>
-      <w:bookmarkStart w:id="5" w:name="_Toc120728965"/>
+      <w:bookmarkStart w:id="5" w:name="_Toc121169914"/>
       <w:r>
         <w:t>Spring Dependencias</w:t>
       </w:r>
@@ -3427,7 +4068,7 @@
       <w:pPr>
         <w:pStyle w:val="Ttulo2"/>
       </w:pPr>
-      <w:bookmarkStart w:id="6" w:name="_Toc120728966"/>
+      <w:bookmarkStart w:id="6" w:name="_Toc121169915"/>
       <w:r>
         <w:t>Implantando Codigo no Heroku</w:t>
       </w:r>
@@ -3736,6 +4377,7 @@
         <w:rPr>
           <w:noProof/>
         </w:rPr>
+        <w:lastRenderedPageBreak/>
         <w:drawing>
           <wp:inline distT="0" distB="0" distL="0" distR="0" wp14:anchorId="46F9A1A5" wp14:editId="60824660">
             <wp:extent cx="4440326" cy="1181615"/>
@@ -3775,7 +4417,6 @@
     </w:p>
     <w:p>
       <w:r>
-        <w:lastRenderedPageBreak/>
         <w:t>Ele tem varias pastas p aí chegar no SRC ...</w:t>
       </w:r>
     </w:p>
@@ -3805,7 +4446,7 @@
       <w:pPr>
         <w:pStyle w:val="Ttulo2"/>
       </w:pPr>
-      <w:bookmarkStart w:id="7" w:name="_Toc120728967"/>
+      <w:bookmarkStart w:id="7" w:name="_Toc121169916"/>
       <w:r>
         <w:t>Rest</w:t>
       </w:r>
@@ -3829,7 +4470,7 @@
       <w:pPr>
         <w:pStyle w:val="Ttulo3"/>
       </w:pPr>
-      <w:bookmarkStart w:id="8" w:name="_Toc120728968"/>
+      <w:bookmarkStart w:id="8" w:name="_Toc121169917"/>
       <w:r>
         <w:t>Verbos HTTP</w:t>
       </w:r>
@@ -3839,7 +4480,7 @@
       <w:pPr>
         <w:pStyle w:val="Ttulo4"/>
       </w:pPr>
-      <w:bookmarkStart w:id="9" w:name="_Toc120728969"/>
+      <w:bookmarkStart w:id="9" w:name="_Toc121169918"/>
       <w:r>
         <w:t>Get</w:t>
       </w:r>
@@ -3893,7 +4534,7 @@
       <w:pPr>
         <w:pStyle w:val="Ttulo4"/>
       </w:pPr>
-      <w:bookmarkStart w:id="10" w:name="_Toc120728970"/>
+      <w:bookmarkStart w:id="10" w:name="_Toc121169919"/>
       <w:r>
         <w:t>Post</w:t>
       </w:r>
@@ -3940,7 +4581,7 @@
       <w:pPr>
         <w:pStyle w:val="Ttulo4"/>
       </w:pPr>
-      <w:bookmarkStart w:id="11" w:name="_Toc120728971"/>
+      <w:bookmarkStart w:id="11" w:name="_Toc121169920"/>
       <w:r>
         <w:t>Put</w:t>
       </w:r>
@@ -3971,7 +4612,7 @@
       <w:pPr>
         <w:pStyle w:val="Ttulo4"/>
       </w:pPr>
-      <w:bookmarkStart w:id="12" w:name="_Toc120728972"/>
+      <w:bookmarkStart w:id="12" w:name="_Toc121169921"/>
       <w:r>
         <w:t>Dele</w:t>
       </w:r>
@@ -4016,7 +4657,7 @@
       <w:pPr>
         <w:pStyle w:val="Ttulo4"/>
       </w:pPr>
-      <w:bookmarkStart w:id="13" w:name="_Toc120728973"/>
+      <w:bookmarkStart w:id="13" w:name="_Toc121169922"/>
       <w:r>
         <w:t>Path</w:t>
       </w:r>
@@ -4045,8 +4686,9 @@
       <w:pPr>
         <w:pStyle w:val="Ttulo1"/>
       </w:pPr>
-      <w:bookmarkStart w:id="14" w:name="_Toc120728974"/>
-      <w:r>
+      <w:bookmarkStart w:id="14" w:name="_Toc121169923"/>
+      <w:r>
+        <w:lastRenderedPageBreak/>
         <w:t>Declarando Controller</w:t>
       </w:r>
       <w:bookmarkEnd w:id="14"/>
@@ -4113,9 +4755,8 @@
         <w:rPr>
           <w:noProof/>
         </w:rPr>
-        <w:lastRenderedPageBreak/>
         <w:drawing>
-          <wp:anchor distT="0" distB="0" distL="114300" distR="114300" simplePos="0" relativeHeight="251655168" behindDoc="1" locked="0" layoutInCell="1" allowOverlap="1" wp14:anchorId="53491B19" wp14:editId="523CE0F6">
+          <wp:anchor distT="0" distB="0" distL="114300" distR="114300" simplePos="0" relativeHeight="251655680" behindDoc="1" locked="0" layoutInCell="1" allowOverlap="1" wp14:anchorId="53491B19" wp14:editId="523CE0F6">
             <wp:simplePos x="0" y="0"/>
             <wp:positionH relativeFrom="margin">
               <wp:posOffset>0</wp:posOffset>
@@ -4210,7 +4851,7 @@
       <w:pPr>
         <w:pStyle w:val="Ttulo1"/>
       </w:pPr>
-      <w:bookmarkStart w:id="15" w:name="_Toc120728975"/>
+      <w:bookmarkStart w:id="15" w:name="_Toc121169924"/>
       <w:r>
         <w:t>Criando Service</w:t>
       </w:r>
@@ -4236,7 +4877,7 @@
       <w:pPr>
         <w:pStyle w:val="Ttulo2"/>
       </w:pPr>
-      <w:bookmarkStart w:id="16" w:name="_Toc120728976"/>
+      <w:bookmarkStart w:id="16" w:name="_Toc121169925"/>
       <w:r>
         <w:t>Inversão De Controle (IOC) - Service Em Controller</w:t>
       </w:r>
@@ -4267,7 +4908,7 @@
       <w:pPr>
         <w:pStyle w:val="Ttulo2"/>
       </w:pPr>
-      <w:bookmarkStart w:id="17" w:name="_Toc120728977"/>
+      <w:bookmarkStart w:id="17" w:name="_Toc121169926"/>
       <w:r>
         <w:t>Deixando Codigo mais Limpo</w:t>
       </w:r>
@@ -4338,8 +4979,9 @@
         <w:rPr>
           <w:noProof/>
         </w:rPr>
+        <w:lastRenderedPageBreak/>
         <w:drawing>
-          <wp:anchor distT="0" distB="0" distL="114300" distR="114300" simplePos="0" relativeHeight="251657216" behindDoc="0" locked="0" layoutInCell="1" allowOverlap="1" wp14:anchorId="5B65792E" wp14:editId="66C855A7">
+          <wp:anchor distT="0" distB="0" distL="114300" distR="114300" simplePos="0" relativeHeight="251658752" behindDoc="0" locked="0" layoutInCell="1" allowOverlap="1" wp14:anchorId="5B65792E" wp14:editId="66C855A7">
             <wp:simplePos x="0" y="0"/>
             <wp:positionH relativeFrom="column">
               <wp:posOffset>2515</wp:posOffset>
@@ -4398,11 +5040,7 @@
         <w:jc w:val="both"/>
       </w:pPr>
       <w:r>
-        <w:t xml:space="preserve">Toda aquela poluição visual no controller, foi para o Service, onde </w:t>
-      </w:r>
-      <w:r>
-        <w:lastRenderedPageBreak/>
-        <w:t>ficam as regras de negócio</w:t>
+        <w:t>Toda aquela poluição visual no controller, foi para o Service, onde ficam as regras de negócio</w:t>
       </w:r>
     </w:p>
     <w:p>
@@ -4588,7 +5226,7 @@
       <w:pPr>
         <w:pStyle w:val="Ttulo2"/>
       </w:pPr>
-      <w:bookmarkStart w:id="18" w:name="_Toc120728978"/>
+      <w:bookmarkStart w:id="18" w:name="_Toc121169927"/>
       <w:r>
         <w:t xml:space="preserve">Transferindo o que declarado em (Entidade)Parking para (Data Transfer </w:t>
       </w:r>
@@ -4717,6 +5355,7 @@
     </w:p>
     <w:p>
       <w:r>
+        <w:lastRenderedPageBreak/>
         <w:t>Entao utiliza-se da biblioteca Mapper</w:t>
       </w:r>
     </w:p>
@@ -4724,7 +5363,7 @@
       <w:pPr>
         <w:pStyle w:val="Ttulo3"/>
       </w:pPr>
-      <w:bookmarkStart w:id="19" w:name="_Toc120728979"/>
+      <w:bookmarkStart w:id="19" w:name="_Toc121169928"/>
       <w:r>
         <w:t>ModelMapper</w:t>
       </w:r>
@@ -4802,7 +5441,6 @@
         </w:rPr>
       </w:pPr>
       <w:r>
-        <w:lastRenderedPageBreak/>
         <w:t xml:space="preserve">então o que deve fazer para converter, primeiro mostrando </w:t>
       </w:r>
       <w:r>
@@ -5022,7 +5660,7 @@
       <w:pPr>
         <w:pStyle w:val="Ttulo1"/>
       </w:pPr>
-      <w:bookmarkStart w:id="20" w:name="_Toc120728980"/>
+      <w:bookmarkStart w:id="20" w:name="_Toc121169929"/>
       <w:r>
         <w:t>Como fazer para não aparecer os campos Null / Nulos</w:t>
       </w:r>
@@ -5073,6 +5711,7 @@
     <w:p/>
     <w:p>
       <w:r>
+        <w:lastRenderedPageBreak/>
         <w:t xml:space="preserve">No DTO </w:t>
       </w:r>
     </w:p>
@@ -5198,7 +5837,7 @@
       <w:pPr>
         <w:pStyle w:val="Ttulo1"/>
       </w:pPr>
-      <w:bookmarkStart w:id="21" w:name="_Toc120728981"/>
+      <w:bookmarkStart w:id="21" w:name="_Toc121169930"/>
       <w:r>
         <w:t xml:space="preserve">Implementando </w:t>
       </w:r>
@@ -5242,7 +5881,7 @@
       <w:pPr>
         <w:pStyle w:val="Ttulo2"/>
       </w:pPr>
-      <w:bookmarkStart w:id="22" w:name="_Toc120728982"/>
+      <w:bookmarkStart w:id="22" w:name="_Toc121169931"/>
       <w:r>
         <w:t>E</w:t>
       </w:r>
@@ -5303,7 +5942,7 @@
       <w:pPr>
         <w:pStyle w:val="Ttulo2"/>
       </w:pPr>
-      <w:bookmarkStart w:id="23" w:name="_Toc120728983"/>
+      <w:bookmarkStart w:id="23" w:name="_Toc121169932"/>
       <w:r>
         <w:t xml:space="preserve">Em </w:t>
       </w:r>
@@ -5508,7 +6147,7 @@
       <w:pPr>
         <w:pStyle w:val="Ttulo1"/>
       </w:pPr>
-      <w:bookmarkStart w:id="24" w:name="_Toc120728984"/>
+      <w:bookmarkStart w:id="24" w:name="_Toc121169933"/>
       <w:r>
         <w:t>Modelando Post</w:t>
       </w:r>
@@ -5694,8 +6333,9 @@
       <w:pPr>
         <w:pStyle w:val="Ttulo2"/>
       </w:pPr>
-      <w:bookmarkStart w:id="25" w:name="_Toc120728985"/>
-      <w:r>
+      <w:bookmarkStart w:id="25" w:name="_Toc121169934"/>
+      <w:r>
+        <w:lastRenderedPageBreak/>
         <w:t>No Service</w:t>
       </w:r>
       <w:bookmarkEnd w:id="25"/>
@@ -5746,9 +6386,8 @@
       <w:pPr>
         <w:pStyle w:val="Ttulo2"/>
       </w:pPr>
-      <w:bookmarkStart w:id="26" w:name="_Toc120728986"/>
-      <w:r>
-        <w:lastRenderedPageBreak/>
+      <w:bookmarkStart w:id="26" w:name="_Toc121169935"/>
+      <w:r>
         <w:t>No Controller</w:t>
       </w:r>
       <w:bookmarkEnd w:id="26"/>
@@ -5832,7 +6471,7 @@
       <w:pPr>
         <w:pStyle w:val="Ttulo2"/>
       </w:pPr>
-      <w:bookmarkStart w:id="27" w:name="_Toc120728987"/>
+      <w:bookmarkStart w:id="27" w:name="_Toc121169936"/>
       <w:r>
         <w:t xml:space="preserve">No Controller Com </w:t>
       </w:r>
@@ -5899,7 +6538,7 @@
       <w:pPr>
         <w:pStyle w:val="Ttulo2"/>
       </w:pPr>
-      <w:bookmarkStart w:id="28" w:name="_Toc120728988"/>
+      <w:bookmarkStart w:id="28" w:name="_Toc121169937"/>
       <w:r>
         <w:t xml:space="preserve">No </w:t>
       </w:r>
@@ -6084,7 +6723,7 @@
       <w:pPr>
         <w:pStyle w:val="Ttulo2"/>
       </w:pPr>
-      <w:bookmarkStart w:id="29" w:name="_Toc120728989"/>
+      <w:bookmarkStart w:id="29" w:name="_Toc121169938"/>
       <w:r>
         <w:lastRenderedPageBreak/>
         <w:t>Sucesso na postagem</w:t>
@@ -6138,7 +6777,7 @@
       <w:pPr>
         <w:pStyle w:val="Ttulo1"/>
       </w:pPr>
-      <w:bookmarkStart w:id="30" w:name="_Toc120728990"/>
+      <w:bookmarkStart w:id="30" w:name="_Toc121169939"/>
       <w:r>
         <w:t>Modelando Delete</w:t>
       </w:r>
@@ -6171,7 +6810,7 @@
       <w:pPr>
         <w:pStyle w:val="Ttulo2"/>
       </w:pPr>
-      <w:bookmarkStart w:id="31" w:name="_Toc120728991"/>
+      <w:bookmarkStart w:id="31" w:name="_Toc121169940"/>
       <w:r>
         <w:t>No Controller</w:t>
       </w:r>
@@ -6269,7 +6908,7 @@
       <w:pPr>
         <w:pStyle w:val="Ttulo2"/>
       </w:pPr>
-      <w:bookmarkStart w:id="32" w:name="_Toc120728992"/>
+      <w:bookmarkStart w:id="32" w:name="_Toc121169941"/>
       <w:r>
         <w:lastRenderedPageBreak/>
         <w:t>No Service (NOTA: Classe para remover arquivos é o Remove, e não delete, então...)</w:t>
@@ -6631,7 +7270,7 @@
       <w:pPr>
         <w:pStyle w:val="Ttulo1"/>
       </w:pPr>
-      <w:bookmarkStart w:id="33" w:name="_Toc120728993"/>
+      <w:bookmarkStart w:id="33" w:name="_Toc121169942"/>
       <w:r>
         <w:t>Swagger</w:t>
       </w:r>
@@ -6808,7 +7447,7 @@
       <w:pPr>
         <w:pStyle w:val="Ttulo2"/>
       </w:pPr>
-      <w:bookmarkStart w:id="34" w:name="_Toc120728994"/>
+      <w:bookmarkStart w:id="34" w:name="_Toc121169943"/>
       <w:r>
         <w:t xml:space="preserve">Classe </w:t>
       </w:r>
@@ -6903,7 +7542,7 @@
           <w:noProof/>
         </w:rPr>
         <w:drawing>
-          <wp:anchor distT="0" distB="0" distL="114300" distR="114300" simplePos="0" relativeHeight="251660288" behindDoc="0" locked="0" layoutInCell="1" allowOverlap="1" wp14:anchorId="5F09D167" wp14:editId="2CEDF29E">
+          <wp:anchor distT="0" distB="0" distL="114300" distR="114300" simplePos="0" relativeHeight="251661824" behindDoc="0" locked="0" layoutInCell="1" allowOverlap="1" wp14:anchorId="5F09D167" wp14:editId="2CEDF29E">
             <wp:simplePos x="0" y="0"/>
             <wp:positionH relativeFrom="column">
               <wp:posOffset>2515</wp:posOffset>
@@ -7024,7 +7663,7 @@
       <w:pPr>
         <w:pStyle w:val="Ttulo2"/>
       </w:pPr>
-      <w:bookmarkStart w:id="35" w:name="_Toc120728995"/>
+      <w:bookmarkStart w:id="35" w:name="_Toc121169944"/>
       <w:r>
         <w:t>Configurando Swagger nos pacotes</w:t>
       </w:r>
@@ -7034,7 +7673,7 @@
       <w:pPr>
         <w:pStyle w:val="Ttulo3"/>
       </w:pPr>
-      <w:bookmarkStart w:id="36" w:name="_Toc120728996"/>
+      <w:bookmarkStart w:id="36" w:name="_Toc121169945"/>
       <w:r>
         <w:t>@ApiIgnore</w:t>
       </w:r>
@@ -7094,7 +7733,7 @@
       <w:pPr>
         <w:pStyle w:val="Ttulo3"/>
       </w:pPr>
-      <w:bookmarkStart w:id="37" w:name="_Toc120728997"/>
+      <w:bookmarkStart w:id="37" w:name="_Toc121169946"/>
       <w:r>
         <w:t xml:space="preserve">@Api </w:t>
       </w:r>
@@ -7126,7 +7765,7 @@
       <w:pPr>
         <w:pStyle w:val="Ttulo3"/>
       </w:pPr>
-      <w:bookmarkStart w:id="38" w:name="_Toc120728998"/>
+      <w:bookmarkStart w:id="38" w:name="_Toc121169947"/>
       <w:r>
         <w:t xml:space="preserve">@ApiOperation </w:t>
       </w:r>
@@ -7224,7 +7863,7 @@
       <w:pPr>
         <w:pStyle w:val="Ttulo1"/>
       </w:pPr>
-      <w:bookmarkStart w:id="39" w:name="_Toc120728999"/>
+      <w:bookmarkStart w:id="39" w:name="_Toc121169948"/>
       <w:r>
         <w:t>Mas e se Caso ocorrer Algum Erro... Como tratar?</w:t>
       </w:r>
@@ -7266,7 +7905,7 @@
           <w:rStyle w:val="Ttulo3Char"/>
         </w:rPr>
       </w:pPr>
-      <w:bookmarkStart w:id="40" w:name="_Toc120729000"/>
+      <w:bookmarkStart w:id="40" w:name="_Toc121169949"/>
       <w:r>
         <w:t xml:space="preserve">Erro de </w:t>
       </w:r>
@@ -7400,7 +8039,7 @@
       <w:pPr>
         <w:pStyle w:val="Ttulo3"/>
       </w:pPr>
-      <w:bookmarkStart w:id="41" w:name="_Toc120729001"/>
+      <w:bookmarkStart w:id="41" w:name="_Toc121169950"/>
       <w:proofErr w:type="spellStart"/>
       <w:r>
         <w:t>ParkingNotFoundException</w:t>
@@ -7486,7 +8125,7 @@
       <w:pPr>
         <w:pStyle w:val="Ttulo2"/>
       </w:pPr>
-      <w:bookmarkStart w:id="42" w:name="_Toc120729002"/>
+      <w:bookmarkStart w:id="42" w:name="_Toc121169951"/>
       <w:r>
         <w:t xml:space="preserve">Aparecendo um erro muito extenso, como deixar melhor a exibição para </w:t>
       </w:r>
@@ -7625,7 +8264,7 @@
       <w:pPr>
         <w:pStyle w:val="Ttulo1"/>
       </w:pPr>
-      <w:bookmarkStart w:id="43" w:name="_Toc120729003"/>
+      <w:bookmarkStart w:id="43" w:name="_Toc121169952"/>
       <w:r>
         <w:t>Preparando Persistência no Banco (JPA, HIBERNATE)</w:t>
       </w:r>
@@ -7954,10 +8593,12 @@
       <w:pPr>
         <w:pStyle w:val="Ttulo2"/>
       </w:pPr>
+      <w:bookmarkStart w:id="44" w:name="_Toc121169953"/>
       <w:r>
         <w:lastRenderedPageBreak/>
         <w:t>Criando a Annotation @Entity</w:t>
       </w:r>
+      <w:bookmarkEnd w:id="44"/>
     </w:p>
     <w:p>
       <w:r>
@@ -8021,6 +8662,7 @@
       <w:pPr>
         <w:pStyle w:val="Ttulo2"/>
       </w:pPr>
+      <w:bookmarkStart w:id="45" w:name="_Toc121169954"/>
       <w:r>
         <w:t>Configurações de Persistência no Banco em “</w:t>
       </w:r>
@@ -8032,6 +8674,7 @@
       <w:r>
         <w:t>”</w:t>
       </w:r>
+      <w:bookmarkEnd w:id="45"/>
     </w:p>
     <w:p>
       <w:r>
@@ -8058,6 +8701,7 @@
       <w:pPr>
         <w:pStyle w:val="Ttulo2"/>
       </w:pPr>
+      <w:bookmarkStart w:id="46" w:name="_Toc121169955"/>
       <w:r>
         <w:t xml:space="preserve">Deu </w:t>
       </w:r>
@@ -8069,6 +8713,7 @@
       <w:r>
         <w:t>, mas já resolvido</w:t>
       </w:r>
+      <w:bookmarkEnd w:id="46"/>
     </w:p>
     <w:p>
       <w:r>
@@ -8599,9 +9244,11 @@
       <w:pPr>
         <w:pStyle w:val="Ttulo1"/>
       </w:pPr>
+      <w:bookmarkStart w:id="47" w:name="_Toc121169956"/>
       <w:r>
         <w:t>Após implementação Banco, Preparando camadas para requisições no banco!</w:t>
       </w:r>
+      <w:bookmarkEnd w:id="47"/>
     </w:p>
     <w:p>
       <w:r>
@@ -8627,9 +9274,11 @@
       <w:pPr>
         <w:pStyle w:val="Ttulo2"/>
       </w:pPr>
+      <w:bookmarkStart w:id="48" w:name="_Toc121169957"/>
       <w:r>
         <w:t>Repositório finalmente começa a funcionar</w:t>
       </w:r>
+      <w:bookmarkEnd w:id="48"/>
     </w:p>
     <w:p>
       <w:pPr>
@@ -8723,9 +9372,11 @@
       <w:pPr>
         <w:pStyle w:val="Ttulo2"/>
       </w:pPr>
+      <w:bookmarkStart w:id="49" w:name="_Toc121169958"/>
       <w:r>
         <w:t>Implementar o Service com JPA</w:t>
       </w:r>
+      <w:bookmarkEnd w:id="49"/>
     </w:p>
     <w:p>
       <w:r>
@@ -8930,6 +9581,325 @@
       </w:pPr>
       <w:r>
         <w:t>Dessa forma ele pode ser bem compactado</w:t>
+      </w:r>
+    </w:p>
+    <w:p/>
+    <w:p>
+      <w:pPr>
+        <w:pStyle w:val="Ttulo2"/>
+      </w:pPr>
+      <w:bookmarkStart w:id="50" w:name="_Toc121169959"/>
+      <w:r>
+        <w:t>@Transactional</w:t>
+      </w:r>
+      <w:bookmarkEnd w:id="50"/>
+    </w:p>
+    <w:p>
+      <w:r>
+        <w:t>No caso, ele serve caso estoure algum erro</w:t>
+      </w:r>
+    </w:p>
+    <w:p>
+      <w:r>
+        <w:tab/>
+        <w:t xml:space="preserve">Ele faz a tratativa de erro caso desse erro e não salvasse e desse algum problema, ele faria o </w:t>
+      </w:r>
+      <w:proofErr w:type="spellStart"/>
+      <w:r>
+        <w:t>rolback</w:t>
+      </w:r>
+      <w:proofErr w:type="spellEnd"/>
+    </w:p>
+    <w:p>
+      <w:r>
+        <w:t>Tem seus tipos de transação</w:t>
+      </w:r>
+      <w:r>
+        <w:drawing>
+          <wp:inline distT="0" distB="0" distL="0" distR="0" wp14:anchorId="7E25111A" wp14:editId="3947CCBA">
+            <wp:extent cx="4721841" cy="2816225"/>
+            <wp:effectExtent l="0" t="0" r="0" b="0"/>
+            <wp:docPr id="31" name="Imagem 31" descr="Texto&#10;&#10;Descrição gerada automaticamente"/>
+            <wp:cNvGraphicFramePr>
+              <a:graphicFrameLocks xmlns:a="http://schemas.openxmlformats.org/drawingml/2006/main" noChangeAspect="1"/>
+            </wp:cNvGraphicFramePr>
+            <a:graphic xmlns:a="http://schemas.openxmlformats.org/drawingml/2006/main">
+              <a:graphicData uri="http://schemas.openxmlformats.org/drawingml/2006/picture">
+                <pic:pic xmlns:pic="http://schemas.openxmlformats.org/drawingml/2006/picture">
+                  <pic:nvPicPr>
+                    <pic:cNvPr id="31" name="Imagem 31" descr="Texto&#10;&#10;Descrição gerada automaticamente"/>
+                    <pic:cNvPicPr/>
+                  </pic:nvPicPr>
+                  <pic:blipFill>
+                    <a:blip r:embed="rId37"/>
+                    <a:stretch>
+                      <a:fillRect/>
+                    </a:stretch>
+                  </pic:blipFill>
+                  <pic:spPr>
+                    <a:xfrm>
+                      <a:off x="0" y="0"/>
+                      <a:ext cx="4732571" cy="2822625"/>
+                    </a:xfrm>
+                    <a:prstGeom prst="rect">
+                      <a:avLst/>
+                    </a:prstGeom>
+                  </pic:spPr>
+                </pic:pic>
+              </a:graphicData>
+            </a:graphic>
+          </wp:inline>
+        </w:drawing>
+      </w:r>
+    </w:p>
+    <w:p>
+      <w:pPr>
+        <w:pStyle w:val="Ttulo1"/>
+      </w:pPr>
+      <w:bookmarkStart w:id="51" w:name="_Toc121169960"/>
+      <w:r>
+        <w:lastRenderedPageBreak/>
+        <w:t>Aplicando Spring Security (</w:t>
+      </w:r>
+      <w:r>
+        <w:t xml:space="preserve">Salvando em </w:t>
+      </w:r>
+      <w:proofErr w:type="spellStart"/>
+      <w:proofErr w:type="gramStart"/>
+      <w:r>
+        <w:t>memoria</w:t>
+      </w:r>
+      <w:proofErr w:type="spellEnd"/>
+      <w:proofErr w:type="gramEnd"/>
+      <w:r>
+        <w:t>)</w:t>
+      </w:r>
+      <w:bookmarkEnd w:id="51"/>
+    </w:p>
+    <w:p>
+      <w:r>
+        <w:t>Lembrando que colocando dependência</w:t>
+      </w:r>
+    </w:p>
+    <w:p>
+      <w:pPr>
+        <w:pStyle w:val="Pr-formataoHTML"/>
+        <w:shd w:val="clear" w:color="auto" w:fill="131314"/>
+        <w:rPr>
+          <w:color w:val="EBEBEB"/>
+        </w:rPr>
+      </w:pPr>
+      <w:r>
+        <w:tab/>
+      </w:r>
+      <w:proofErr w:type="spellStart"/>
+      <w:r>
+        <w:rPr>
+          <w:color w:val="EBEBEB"/>
+        </w:rPr>
+        <w:t>spring</w:t>
+      </w:r>
+      <w:proofErr w:type="spellEnd"/>
+      <w:r>
+        <w:rPr>
+          <w:color w:val="EBEBEB"/>
+        </w:rPr>
+        <w:t>-boot-starter-</w:t>
+      </w:r>
+      <w:proofErr w:type="spellStart"/>
+      <w:r>
+        <w:rPr>
+          <w:color w:val="EBEBEB"/>
+        </w:rPr>
+        <w:t>security</w:t>
+      </w:r>
+      <w:proofErr w:type="spellEnd"/>
+    </w:p>
+    <w:p>
+      <w:r>
+        <w:tab/>
+        <w:t>Ele já libera uma chave de acesso para entrar na aplicação</w:t>
+      </w:r>
+    </w:p>
+    <w:p>
+      <w:pPr>
+        <w:ind w:firstLine="708"/>
+        <w:rPr>
+          <w:b/>
+          <w:bCs/>
+          <w:i/>
+          <w:iCs/>
+        </w:rPr>
+      </w:pPr>
+      <w:proofErr w:type="spellStart"/>
+      <w:r>
+        <w:rPr>
+          <w:b/>
+          <w:bCs/>
+          <w:i/>
+          <w:iCs/>
+        </w:rPr>
+        <w:t>Using</w:t>
+      </w:r>
+      <w:proofErr w:type="spellEnd"/>
+      <w:r>
+        <w:rPr>
+          <w:b/>
+          <w:bCs/>
+          <w:i/>
+          <w:iCs/>
+        </w:rPr>
+        <w:t xml:space="preserve"> </w:t>
+      </w:r>
+      <w:proofErr w:type="spellStart"/>
+      <w:r>
+        <w:rPr>
+          <w:b/>
+          <w:bCs/>
+          <w:i/>
+          <w:iCs/>
+        </w:rPr>
+        <w:t>generated</w:t>
+      </w:r>
+      <w:proofErr w:type="spellEnd"/>
+      <w:r>
+        <w:rPr>
+          <w:b/>
+          <w:bCs/>
+          <w:i/>
+          <w:iCs/>
+        </w:rPr>
+        <w:t xml:space="preserve"> </w:t>
+      </w:r>
+      <w:proofErr w:type="spellStart"/>
+      <w:r>
+        <w:rPr>
+          <w:b/>
+          <w:bCs/>
+          <w:i/>
+          <w:iCs/>
+        </w:rPr>
+        <w:t>security</w:t>
+      </w:r>
+      <w:proofErr w:type="spellEnd"/>
+      <w:r>
+        <w:rPr>
+          <w:b/>
+          <w:bCs/>
+          <w:i/>
+          <w:iCs/>
+        </w:rPr>
+        <w:t xml:space="preserve"> </w:t>
+      </w:r>
+      <w:proofErr w:type="spellStart"/>
+      <w:r>
+        <w:rPr>
+          <w:b/>
+          <w:bCs/>
+          <w:i/>
+          <w:iCs/>
+        </w:rPr>
+        <w:t>password</w:t>
+      </w:r>
+      <w:proofErr w:type="spellEnd"/>
+      <w:r>
+        <w:rPr>
+          <w:b/>
+          <w:bCs/>
+          <w:i/>
+          <w:iCs/>
+        </w:rPr>
+        <w:t>: 7b287efa-c7b0-47ea-807f-107ef995375d</w:t>
+      </w:r>
+    </w:p>
+    <w:p>
+      <w:pPr>
+        <w:pStyle w:val="Ttulo2"/>
+      </w:pPr>
+      <w:bookmarkStart w:id="52" w:name="_Toc121169961"/>
+      <w:r>
+        <w:t>@EnableWebSecurity</w:t>
+      </w:r>
+      <w:bookmarkEnd w:id="52"/>
+    </w:p>
+    <w:p>
+      <w:r>
+        <w:t xml:space="preserve">Criar através do </w:t>
+      </w:r>
+      <w:proofErr w:type="spellStart"/>
+      <w:r>
+        <w:t>config</w:t>
+      </w:r>
+      <w:proofErr w:type="spellEnd"/>
+    </w:p>
+    <w:p>
+      <w:r>
+        <w:tab/>
+        <w:t>Uma nova classe, onde gera tokens para os usuários</w:t>
+      </w:r>
+      <w:r>
+        <w:t>, ou de forma mais fácil,</w:t>
+      </w:r>
+    </w:p>
+    <w:p>
+      <w:r>
+        <w:tab/>
+      </w:r>
+      <w:r>
+        <w:tab/>
+        <w:t xml:space="preserve">Criar um usuário e senha em </w:t>
+      </w:r>
+      <w:proofErr w:type="gramStart"/>
+      <w:r>
+        <w:t>memoria</w:t>
+      </w:r>
+      <w:proofErr w:type="gramEnd"/>
+    </w:p>
+    <w:p/>
+    <w:p>
+      <w:r>
+        <w:drawing>
+          <wp:inline distT="0" distB="0" distL="0" distR="0" wp14:anchorId="2EDE1CAB" wp14:editId="22C958E7">
+            <wp:extent cx="4349750" cy="2410163"/>
+            <wp:effectExtent l="0" t="0" r="0" b="0"/>
+            <wp:docPr id="32" name="Imagem 32" descr="Texto&#10;&#10;Descrição gerada automaticamente"/>
+            <wp:cNvGraphicFramePr>
+              <a:graphicFrameLocks xmlns:a="http://schemas.openxmlformats.org/drawingml/2006/main" noChangeAspect="1"/>
+            </wp:cNvGraphicFramePr>
+            <a:graphic xmlns:a="http://schemas.openxmlformats.org/drawingml/2006/main">
+              <a:graphicData uri="http://schemas.openxmlformats.org/drawingml/2006/picture">
+                <pic:pic xmlns:pic="http://schemas.openxmlformats.org/drawingml/2006/picture">
+                  <pic:nvPicPr>
+                    <pic:cNvPr id="32" name="Imagem 32" descr="Texto&#10;&#10;Descrição gerada automaticamente"/>
+                    <pic:cNvPicPr/>
+                  </pic:nvPicPr>
+                  <pic:blipFill rotWithShape="1">
+                    <a:blip r:embed="rId38"/>
+                    <a:srcRect t="17217"/>
+                    <a:stretch/>
+                  </pic:blipFill>
+                  <pic:spPr bwMode="auto">
+                    <a:xfrm>
+                      <a:off x="0" y="0"/>
+                      <a:ext cx="4353331" cy="2412147"/>
+                    </a:xfrm>
+                    <a:prstGeom prst="rect">
+                      <a:avLst/>
+                    </a:prstGeom>
+                    <a:ln>
+                      <a:noFill/>
+                    </a:ln>
+                    <a:extLst>
+                      <a:ext uri="{53640926-AAD7-44D8-BBD7-CCE9431645EC}">
+                        <a14:shadowObscured xmlns:a14="http://schemas.microsoft.com/office/drawing/2010/main"/>
+                      </a:ext>
+                    </a:extLst>
+                  </pic:spPr>
+                </pic:pic>
+              </a:graphicData>
+            </a:graphic>
+          </wp:inline>
+        </w:drawing>
       </w:r>
     </w:p>
     <w:sectPr>

</xml_diff>